<commit_message>
diagrammeCasDutilisation.png + modif sur documentation.docx
</commit_message>
<xml_diff>
--- a/doc/documentation.docx
+++ b/doc/documentation.docx
@@ -79,7 +79,6 @@
       <w:pPr>
         <w:pStyle w:val="NormalWeb"/>
         <w:spacing w:after="0" w:line="240" w:lineRule="auto"/>
-        <w:ind w:left="708"/>
         <w:rPr>
           <w:rFonts w:asciiTheme="minorHAnsi" w:hAnsiTheme="minorHAnsi"/>
         </w:rPr>
@@ -95,7 +94,6 @@
       <w:pPr>
         <w:pStyle w:val="NormalWeb"/>
         <w:spacing w:after="0" w:line="240" w:lineRule="auto"/>
-        <w:ind w:left="708"/>
         <w:rPr>
           <w:rFonts w:asciiTheme="minorHAnsi" w:hAnsiTheme="minorHAnsi"/>
         </w:rPr>
@@ -121,7 +119,6 @@
     </w:p>
     <w:p>
       <w:pPr>
-        <w:ind w:left="705"/>
         <w:rPr>
           <w:rFonts w:eastAsia="Times New Roman" w:cs="Times New Roman"/>
           <w:sz w:val="24"/>
@@ -151,7 +148,6 @@
     </w:p>
     <w:p>
       <w:pPr>
-        <w:ind w:left="705" w:firstLine="3"/>
         <w:rPr>
           <w:rFonts w:eastAsia="Times New Roman" w:cs="Times New Roman"/>
           <w:sz w:val="24"/>
@@ -171,23 +167,41 @@
     </w:p>
     <w:p>
       <w:pPr>
-        <w:ind w:left="705" w:firstLine="3"/>
-        <w:rPr>
-          <w:rFonts w:eastAsia="Times New Roman" w:cs="Times New Roman"/>
-          <w:sz w:val="24"/>
-          <w:szCs w:val="24"/>
-          <w:lang w:eastAsia="fr-FR"/>
-        </w:rPr>
-      </w:pPr>
-      <w:r>
-        <w:rPr>
-          <w:rFonts w:eastAsia="Times New Roman" w:cs="Times New Roman"/>
-          <w:sz w:val="24"/>
-          <w:szCs w:val="24"/>
-          <w:lang w:eastAsia="fr-FR"/>
-        </w:rPr>
-        <w:t xml:space="preserve">Dans un second temps notre application peut être emmené à évoluer. En effet, nous avons pensé à plusieurs autres fonctionnalités ou alors une évolution des fonctionnalités déjà présentes. Pour commencer, on a pensé à l’intégration d’une </w:t>
-      </w:r>
+        <w:rPr>
+          <w:rFonts w:eastAsia="Times New Roman" w:cs="Times New Roman"/>
+          <w:sz w:val="24"/>
+          <w:szCs w:val="24"/>
+          <w:lang w:eastAsia="fr-FR"/>
+        </w:rPr>
+      </w:pPr>
+      <w:r>
+        <w:rPr>
+          <w:rFonts w:eastAsia="Times New Roman" w:cs="Times New Roman"/>
+          <w:sz w:val="24"/>
+          <w:szCs w:val="24"/>
+          <w:lang w:eastAsia="fr-FR"/>
+        </w:rPr>
+        <w:t xml:space="preserve">Dans un second temps notre application peut être </w:t>
+      </w:r>
+      <w:r>
+        <w:rPr>
+          <w:rFonts w:eastAsia="Times New Roman" w:cs="Times New Roman"/>
+          <w:sz w:val="24"/>
+          <w:szCs w:val="24"/>
+          <w:lang w:eastAsia="fr-FR"/>
+        </w:rPr>
+        <w:t>amenée</w:t>
+      </w:r>
+      <w:r>
+        <w:rPr>
+          <w:rFonts w:eastAsia="Times New Roman" w:cs="Times New Roman"/>
+          <w:sz w:val="24"/>
+          <w:szCs w:val="24"/>
+          <w:lang w:eastAsia="fr-FR"/>
+        </w:rPr>
+        <w:t xml:space="preserve"> à évoluer. En effet, nous avons pensé à plusieurs autres fonctionnalités ou alors une évolution des fonctionnalités déjà présentes. Pour commencer, on a pensé à l’intégration d’une </w:t>
+      </w:r>
+      <w:proofErr w:type="spellStart"/>
       <w:r>
         <w:rPr>
           <w:rFonts w:eastAsia="Times New Roman" w:cs="Times New Roman"/>
@@ -222,16 +236,46 @@
           <w:szCs w:val="24"/>
           <w:lang w:eastAsia="fr-FR"/>
         </w:rPr>
-        <w:t xml:space="preserve">ap pour la sélection des </w:t>
-      </w:r>
-      <w:r>
-        <w:rPr>
-          <w:rFonts w:eastAsia="Times New Roman" w:cs="Times New Roman"/>
-          <w:sz w:val="24"/>
-          <w:szCs w:val="24"/>
-          <w:lang w:eastAsia="fr-FR"/>
-        </w:rPr>
-        <w:t>zones qui pourrait aussi servir à la création d’une nouvelle zone qui sera délimité par des points sur la GoogleMap. Ensuite, on a pensé à une partie qui permettrait  à un utilisateur de se connecter et de saisir ses prélèvements dans une zone. Mais n’ayant pas beaucoup de temps pour la réalisation de ce projet et souhaitant réaliser une application de qualité et qui fonctionne parfaitement, nous allons d’abord laisser de côté ces idées. Mais s’il nous reste du temps nous feront une deuxième version en intégrant les nouveautés.</w:t>
+        <w:t>ap</w:t>
+      </w:r>
+      <w:proofErr w:type="spellEnd"/>
+      <w:r>
+        <w:rPr>
+          <w:rFonts w:eastAsia="Times New Roman" w:cs="Times New Roman"/>
+          <w:sz w:val="24"/>
+          <w:szCs w:val="24"/>
+          <w:lang w:eastAsia="fr-FR"/>
+        </w:rPr>
+        <w:t xml:space="preserve"> pour la sélection des </w:t>
+      </w:r>
+      <w:r>
+        <w:rPr>
+          <w:rFonts w:eastAsia="Times New Roman" w:cs="Times New Roman"/>
+          <w:sz w:val="24"/>
+          <w:szCs w:val="24"/>
+          <w:lang w:eastAsia="fr-FR"/>
+        </w:rPr>
+        <w:t xml:space="preserve">zones qui pourrait aussi servir à la création d’une nouvelle zone qui sera délimité par des points sur la </w:t>
+      </w:r>
+      <w:proofErr w:type="spellStart"/>
+      <w:r>
+        <w:rPr>
+          <w:rFonts w:eastAsia="Times New Roman" w:cs="Times New Roman"/>
+          <w:sz w:val="24"/>
+          <w:szCs w:val="24"/>
+          <w:lang w:eastAsia="fr-FR"/>
+        </w:rPr>
+        <w:t>GoogleMap</w:t>
+      </w:r>
+      <w:proofErr w:type="spellEnd"/>
+      <w:r>
+        <w:rPr>
+          <w:rFonts w:eastAsia="Times New Roman" w:cs="Times New Roman"/>
+          <w:sz w:val="24"/>
+          <w:szCs w:val="24"/>
+          <w:lang w:eastAsia="fr-FR"/>
+        </w:rPr>
+        <w:t>. Ensuite, on a pensé à une partie qui permettrait  à un utilisateur de se connecter et de saisir ses prélèvements dans une zone. Mais n’ayant pas beaucoup de temps pour la réalisation de ce projet et souhaitant réaliser une application de qualité et qui fonctionne parfaitement, nous allons d’abord laisser de côté ces idées. Mais s’il nous reste du temps nous feront une deuxième version en intégrant les nouveautés.</w:t>
       </w:r>
     </w:p>
     <w:p>
@@ -379,6 +423,14 @@
     <w:p/>
     <w:p>
       <w:r>
+        <w:t xml:space="preserve">Le sketch ci-dessus </w:t>
+      </w:r>
+      <w:r>
+        <w:t xml:space="preserve">représente la page d’accueil de notre application. Cette page est très simple. En effet, on y trouve le nom de l’application en haut et ensuite on trouve trois boutons : Le bouton chasse et le bouton pêche qui permettent d’accéder à la partie correspondante. Ensuite comme son nom l’indique le bouton accueil permet de retourner sur notre page d’accueil c'est-à-dire celle qui est présenter ici. La partie basse de la fenêtre se compose d’un petit texte qui sert de descriptif pour notre application.  </w:t>
+      </w:r>
+    </w:p>
+    <w:p>
+      <w:r>
         <w:rPr>
           <w:noProof/>
           <w:lang w:eastAsia="fr-FR"/>
@@ -428,7 +480,161 @@
         </w:drawing>
       </w:r>
       <w:r>
-        <w:tab/>
+        <w:t>Lorsque l’utilisateur va cliquer sur un des boutons Chasse ou Pêche, la page présenté ci-dessous va s’ouvrir.</w:t>
+      </w:r>
+    </w:p>
+    <w:p/>
+    <w:p/>
+    <w:p/>
+    <w:p/>
+    <w:p/>
+    <w:p/>
+    <w:p>
+      <w:r>
+        <w:rPr>
+          <w:noProof/>
+          <w:lang w:eastAsia="fr-FR"/>
+        </w:rPr>
+        <w:drawing>
+          <wp:anchor distT="0" distB="0" distL="114300" distR="114300" simplePos="0" relativeHeight="251662336" behindDoc="0" locked="0" layoutInCell="1" allowOverlap="1">
+            <wp:simplePos x="0" y="0"/>
+            <wp:positionH relativeFrom="column">
+              <wp:posOffset>-1071245</wp:posOffset>
+            </wp:positionH>
+            <wp:positionV relativeFrom="paragraph">
+              <wp:posOffset>-252095</wp:posOffset>
+            </wp:positionV>
+            <wp:extent cx="7943850" cy="3676650"/>
+            <wp:effectExtent l="19050" t="0" r="0" b="0"/>
+            <wp:wrapNone/>
+            <wp:docPr id="4" name="Image 0" descr="page1.png"/>
+            <wp:cNvGraphicFramePr>
+              <a:graphicFrameLocks xmlns:a="http://schemas.openxmlformats.org/drawingml/2006/main" noChangeAspect="1"/>
+            </wp:cNvGraphicFramePr>
+            <a:graphic xmlns:a="http://schemas.openxmlformats.org/drawingml/2006/main">
+              <a:graphicData uri="http://schemas.openxmlformats.org/drawingml/2006/picture">
+                <pic:pic xmlns:pic="http://schemas.openxmlformats.org/drawingml/2006/picture">
+                  <pic:nvPicPr>
+                    <pic:cNvPr id="0" name="page1.png"/>
+                    <pic:cNvPicPr/>
+                  </pic:nvPicPr>
+                  <pic:blipFill>
+                    <a:blip r:embed="rId6"/>
+                    <a:stretch>
+                      <a:fillRect/>
+                    </a:stretch>
+                  </pic:blipFill>
+                  <pic:spPr>
+                    <a:xfrm>
+                      <a:off x="0" y="0"/>
+                      <a:ext cx="7943850" cy="3676650"/>
+                    </a:xfrm>
+                    <a:prstGeom prst="rect">
+                      <a:avLst/>
+                    </a:prstGeom>
+                  </pic:spPr>
+                </pic:pic>
+              </a:graphicData>
+            </a:graphic>
+          </wp:anchor>
+        </w:drawing>
+      </w:r>
+      <w:r>
+        <w:rPr>
+          <w:noProof/>
+          <w:lang w:eastAsia="fr-FR"/>
+        </w:rPr>
+        <w:drawing>
+          <wp:anchor distT="0" distB="0" distL="114300" distR="114300" simplePos="0" relativeHeight="251660288" behindDoc="0" locked="0" layoutInCell="1" allowOverlap="1">
+            <wp:simplePos x="0" y="0"/>
+            <wp:positionH relativeFrom="column">
+              <wp:posOffset>-518795</wp:posOffset>
+            </wp:positionH>
+            <wp:positionV relativeFrom="paragraph">
+              <wp:posOffset>252730</wp:posOffset>
+            </wp:positionV>
+            <wp:extent cx="5762625" cy="2667000"/>
+            <wp:effectExtent l="19050" t="0" r="9525" b="0"/>
+            <wp:wrapNone/>
+            <wp:docPr id="1" name="Image 0" descr="page1.png"/>
+            <wp:cNvGraphicFramePr>
+              <a:graphicFrameLocks xmlns:a="http://schemas.openxmlformats.org/drawingml/2006/main" noChangeAspect="1"/>
+            </wp:cNvGraphicFramePr>
+            <a:graphic xmlns:a="http://schemas.openxmlformats.org/drawingml/2006/main">
+              <a:graphicData uri="http://schemas.openxmlformats.org/drawingml/2006/picture">
+                <pic:pic xmlns:pic="http://schemas.openxmlformats.org/drawingml/2006/picture">
+                  <pic:nvPicPr>
+                    <pic:cNvPr id="0" name="page1.png"/>
+                    <pic:cNvPicPr/>
+                  </pic:nvPicPr>
+                  <pic:blipFill>
+                    <a:blip r:embed="rId6"/>
+                    <a:stretch>
+                      <a:fillRect/>
+                    </a:stretch>
+                  </pic:blipFill>
+                  <pic:spPr>
+                    <a:xfrm>
+                      <a:off x="0" y="0"/>
+                      <a:ext cx="5762625" cy="2667000"/>
+                    </a:xfrm>
+                    <a:prstGeom prst="rect">
+                      <a:avLst/>
+                    </a:prstGeom>
+                  </pic:spPr>
+                </pic:pic>
+              </a:graphicData>
+            </a:graphic>
+          </wp:anchor>
+        </w:drawing>
+      </w:r>
+    </w:p>
+    <w:p/>
+    <w:p>
+      <w:r>
+        <w:rPr>
+          <w:noProof/>
+          <w:lang w:eastAsia="fr-FR"/>
+        </w:rPr>
+        <w:pict>
+          <v:shapetype id="_x0000_t32" coordsize="21600,21600" o:spt="32" o:oned="t" path="m,l21600,21600e" filled="f">
+            <v:path arrowok="t" fillok="f" o:connecttype="none"/>
+            <o:lock v:ext="edit" shapetype="t"/>
+          </v:shapetype>
+          <v:shape id="_x0000_s1027" type="#_x0000_t32" style="position:absolute;margin-left:140.65pt;margin-top:20.8pt;width:1.5pt;height:162pt;flip:x;z-index:251664384" o:connectortype="straight">
+            <v:stroke dashstyle="dash"/>
+          </v:shape>
+        </w:pict>
+      </w:r>
+      <w:r>
+        <w:rPr>
+          <w:noProof/>
+          <w:lang w:eastAsia="fr-FR"/>
+        </w:rPr>
+        <w:pict>
+          <v:shape id="_x0000_s1026" type="#_x0000_t32" style="position:absolute;margin-left:42.4pt;margin-top:20.8pt;width:370.5pt;height:0;z-index:251663360" o:connectortype="straight">
+            <v:stroke dashstyle="dash"/>
+          </v:shape>
+        </w:pict>
+      </w:r>
+    </w:p>
+    <w:p/>
+    <w:p/>
+    <w:p/>
+    <w:p/>
+    <w:p/>
+    <w:p/>
+    <w:p/>
+    <w:p>
+      <w:proofErr w:type="spellStart"/>
+      <w:r>
+        <w:t>Ld</w:t>
+      </w:r>
+      <w:proofErr w:type="spellEnd"/>
+    </w:p>
+    <w:p>
+      <w:r>
+        <w:t xml:space="preserve">Cette page va être identique selon que l’utilisateur clique sur le bouton Chasse ou sur le bouton Pêche. Elle est divisée en trois parties qui sont ici montrées par des traits en pointillés. On retrouve en haut le même bandeau que la page d’accueil avec le titre ainsi que les trois boutons. Ensuite, sur la gauche on trouve une liste des zones que l’application propose à l’utilisateur. Et dans la troisième partie qui occupe la place restante, à droite de la liste  </w:t>
       </w:r>
     </w:p>
     <w:sectPr>

</xml_diff>

<commit_message>
IDataManager interface pour la persistance + doc/documentation.docx ajout du iagrammes ce package
</commit_message>
<xml_diff>
--- a/doc/documentation.docx
+++ b/doc/documentation.docx
@@ -636,7 +636,15 @@
         <w:t>est composée d’une liste des animaux présents dans la zone sélectionnée</w:t>
       </w:r>
       <w:r>
-        <w:t>.  On trouve les informations pour chaque animaux  ainsi qu’une photo.</w:t>
+        <w:t xml:space="preserve">.  On trouve les informations pour </w:t>
+      </w:r>
+      <w:proofErr w:type="gramStart"/>
+      <w:r>
+        <w:t xml:space="preserve">chaque animaux </w:t>
+      </w:r>
+      <w:proofErr w:type="gramEnd"/>
+      <w:r>
+        <w:t xml:space="preserve"> ainsi qu’une photo.</w:t>
       </w:r>
       <w:r>
         <w:t xml:space="preserve"> </w:t>
@@ -961,6 +969,603 @@
     <w:p/>
     <w:p/>
     <w:p/>
+    <w:p>
+      <w:pPr>
+        <w:pStyle w:val="NormalWeb"/>
+        <w:numPr>
+          <w:ilvl w:val="0"/>
+          <w:numId w:val="1"/>
+        </w:numPr>
+        <w:spacing w:after="0" w:line="240" w:lineRule="auto"/>
+        <w:rPr>
+          <w:rFonts w:asciiTheme="minorHAnsi" w:hAnsiTheme="minorHAnsi"/>
+          <w:b/>
+          <w:sz w:val="40"/>
+          <w:szCs w:val="40"/>
+        </w:rPr>
+      </w:pPr>
+      <w:r>
+        <w:rPr>
+          <w:rFonts w:asciiTheme="minorHAnsi" w:hAnsiTheme="minorHAnsi"/>
+          <w:b/>
+          <w:sz w:val="40"/>
+          <w:szCs w:val="40"/>
+          <w:u w:val="single"/>
+        </w:rPr>
+        <w:lastRenderedPageBreak/>
+        <w:t xml:space="preserve">Description Diagramme de </w:t>
+      </w:r>
+      <w:r>
+        <w:rPr>
+          <w:rFonts w:asciiTheme="minorHAnsi" w:hAnsiTheme="minorHAnsi"/>
+          <w:b/>
+          <w:sz w:val="40"/>
+          <w:szCs w:val="40"/>
+          <w:u w:val="single"/>
+        </w:rPr>
+        <w:t>Paquetage</w:t>
+      </w:r>
+    </w:p>
+    <w:p>
+      <w:pPr>
+        <w:pStyle w:val="NormalWeb"/>
+        <w:spacing w:after="0" w:line="240" w:lineRule="auto"/>
+        <w:ind w:left="720"/>
+        <w:rPr>
+          <w:rFonts w:asciiTheme="minorHAnsi" w:hAnsiTheme="minorHAnsi"/>
+          <w:b/>
+          <w:sz w:val="40"/>
+          <w:szCs w:val="40"/>
+          <w:u w:val="single"/>
+        </w:rPr>
+      </w:pPr>
+      <w:r>
+        <w:rPr>
+          <w:rFonts w:asciiTheme="minorHAnsi" w:hAnsiTheme="minorHAnsi"/>
+          <w:b/>
+          <w:noProof/>
+          <w:sz w:val="40"/>
+          <w:szCs w:val="40"/>
+          <w:u w:val="single"/>
+        </w:rPr>
+        <w:drawing>
+          <wp:anchor distT="0" distB="0" distL="114300" distR="114300" simplePos="0" relativeHeight="251671552" behindDoc="0" locked="0" layoutInCell="1" allowOverlap="1">
+            <wp:simplePos x="0" y="0"/>
+            <wp:positionH relativeFrom="column">
+              <wp:posOffset>-375920</wp:posOffset>
+            </wp:positionH>
+            <wp:positionV relativeFrom="paragraph">
+              <wp:posOffset>390525</wp:posOffset>
+            </wp:positionV>
+            <wp:extent cx="6648450" cy="3448050"/>
+            <wp:effectExtent l="19050" t="0" r="0" b="0"/>
+            <wp:wrapNone/>
+            <wp:docPr id="24" name="Image 24"/>
+            <wp:cNvGraphicFramePr>
+              <a:graphicFrameLocks xmlns:a="http://schemas.openxmlformats.org/drawingml/2006/main" noChangeAspect="1"/>
+            </wp:cNvGraphicFramePr>
+            <a:graphic xmlns:a="http://schemas.openxmlformats.org/drawingml/2006/main">
+              <a:graphicData uri="http://schemas.openxmlformats.org/drawingml/2006/picture">
+                <pic:pic xmlns:pic="http://schemas.openxmlformats.org/drawingml/2006/picture">
+                  <pic:nvPicPr>
+                    <pic:cNvPr id="24" name="DiagrammeDePaquetage.png"/>
+                    <pic:cNvPicPr/>
+                  </pic:nvPicPr>
+                  <pic:blipFill>
+                    <a:blip r:embed="rId12" cstate="print">
+                      <a:extLst>
+                        <a:ext uri="{28A0092B-C50C-407E-A947-70E740481C1C}">
+                          <a14:useLocalDpi xmlns:a14="http://schemas.microsoft.com/office/drawing/2010/main" xmlns:wps="http://schemas.microsoft.com/office/word/2010/wordprocessingShape" xmlns:wpi="http://schemas.microsoft.com/office/word/2010/wordprocessingInk" xmlns:wpg="http://schemas.microsoft.com/office/word/2010/wordprocessingGroup" xmlns:w16se="http://schemas.microsoft.com/office/word/2015/wordml/symex" xmlns:w15="http://schemas.microsoft.com/office/word/2012/wordml" xmlns:w14="http://schemas.microsoft.com/office/word/2010/wordml" xmlns:w="http://schemas.openxmlformats.org/wordprocessingml/2006/main" xmlns:w10="urn:schemas-microsoft-com:office:word" xmlns:wp14="http://schemas.microsoft.com/office/word/2010/wordprocessingDrawing" xmlns:v="urn:schemas-microsoft-com:vml" xmlns:o="urn:schemas-microsoft-com:office:office" xmlns:mc="http://schemas.openxmlformats.org/markup-compatibility/2006" xmlns:cx2="http://schemas.microsoft.com/office/drawing/2015/10/21/chartex" xmlns:cx1="http://schemas.microsoft.com/office/drawing/2015/9/8/chartex" xmlns:cx="http://schemas.microsoft.com/office/drawing/2014/chartex" xmlns:wpc="http://schemas.microsoft.com/office/word/2010/wordprocessingCanvas" xmlns="" val="0"/>
+                        </a:ext>
+                      </a:extLst>
+                    </a:blip>
+                    <a:stretch>
+                      <a:fillRect/>
+                    </a:stretch>
+                  </pic:blipFill>
+                  <pic:spPr>
+                    <a:xfrm>
+                      <a:off x="0" y="0"/>
+                      <a:ext cx="6648450" cy="3448050"/>
+                    </a:xfrm>
+                    <a:prstGeom prst="rect">
+                      <a:avLst/>
+                    </a:prstGeom>
+                  </pic:spPr>
+                </pic:pic>
+              </a:graphicData>
+            </a:graphic>
+          </wp:anchor>
+        </w:drawing>
+      </w:r>
+    </w:p>
+    <w:p>
+      <w:pPr>
+        <w:pStyle w:val="NormalWeb"/>
+        <w:spacing w:after="0" w:line="240" w:lineRule="auto"/>
+        <w:ind w:left="720"/>
+        <w:rPr>
+          <w:rFonts w:asciiTheme="minorHAnsi" w:hAnsiTheme="minorHAnsi"/>
+          <w:sz w:val="40"/>
+          <w:szCs w:val="40"/>
+        </w:rPr>
+      </w:pPr>
+    </w:p>
+    <w:p>
+      <w:pPr>
+        <w:pStyle w:val="NormalWeb"/>
+        <w:spacing w:after="0" w:line="240" w:lineRule="auto"/>
+        <w:ind w:left="720"/>
+        <w:rPr>
+          <w:rFonts w:asciiTheme="minorHAnsi" w:hAnsiTheme="minorHAnsi"/>
+          <w:sz w:val="40"/>
+          <w:szCs w:val="40"/>
+        </w:rPr>
+      </w:pPr>
+    </w:p>
+    <w:p>
+      <w:pPr>
+        <w:pStyle w:val="NormalWeb"/>
+        <w:spacing w:after="0" w:line="240" w:lineRule="auto"/>
+        <w:ind w:left="720"/>
+        <w:rPr>
+          <w:rFonts w:asciiTheme="minorHAnsi" w:hAnsiTheme="minorHAnsi"/>
+          <w:sz w:val="40"/>
+          <w:szCs w:val="40"/>
+        </w:rPr>
+      </w:pPr>
+    </w:p>
+    <w:p>
+      <w:pPr>
+        <w:pStyle w:val="NormalWeb"/>
+        <w:spacing w:after="0" w:line="240" w:lineRule="auto"/>
+        <w:ind w:left="720"/>
+        <w:rPr>
+          <w:rFonts w:asciiTheme="minorHAnsi" w:hAnsiTheme="minorHAnsi"/>
+          <w:sz w:val="40"/>
+          <w:szCs w:val="40"/>
+        </w:rPr>
+      </w:pPr>
+    </w:p>
+    <w:p>
+      <w:pPr>
+        <w:pStyle w:val="NormalWeb"/>
+        <w:spacing w:after="0" w:line="240" w:lineRule="auto"/>
+        <w:ind w:left="720"/>
+        <w:rPr>
+          <w:rFonts w:asciiTheme="minorHAnsi" w:hAnsiTheme="minorHAnsi"/>
+          <w:sz w:val="40"/>
+          <w:szCs w:val="40"/>
+        </w:rPr>
+      </w:pPr>
+    </w:p>
+    <w:p>
+      <w:pPr>
+        <w:pStyle w:val="NormalWeb"/>
+        <w:spacing w:after="0" w:line="240" w:lineRule="auto"/>
+        <w:ind w:left="720"/>
+        <w:rPr>
+          <w:rFonts w:asciiTheme="minorHAnsi" w:hAnsiTheme="minorHAnsi"/>
+          <w:sz w:val="40"/>
+          <w:szCs w:val="40"/>
+        </w:rPr>
+      </w:pPr>
+    </w:p>
+    <w:p>
+      <w:pPr>
+        <w:pStyle w:val="NormalWeb"/>
+        <w:spacing w:after="0" w:line="240" w:lineRule="auto"/>
+        <w:ind w:left="720"/>
+        <w:rPr>
+          <w:rFonts w:asciiTheme="minorHAnsi" w:hAnsiTheme="minorHAnsi"/>
+          <w:sz w:val="40"/>
+          <w:szCs w:val="40"/>
+        </w:rPr>
+      </w:pPr>
+    </w:p>
+    <w:p>
+      <w:pPr>
+        <w:rPr>
+          <w:sz w:val="24"/>
+          <w:szCs w:val="24"/>
+        </w:rPr>
+      </w:pPr>
+      <w:r>
+        <w:rPr>
+          <w:sz w:val="24"/>
+          <w:szCs w:val="24"/>
+        </w:rPr>
+        <w:tab/>
+        <w:t>Comme on peut le distinguer sur la figure ci-dessus notre projet est constitué de 4 Paquetages. Nous allons maintenant décrire quelle est de rôle de chaque paquetage.</w:t>
+      </w:r>
+    </w:p>
+    <w:p>
+      <w:pPr>
+        <w:pStyle w:val="Paragraphedeliste"/>
+        <w:numPr>
+          <w:ilvl w:val="0"/>
+          <w:numId w:val="2"/>
+        </w:numPr>
+        <w:rPr>
+          <w:sz w:val="24"/>
+          <w:szCs w:val="24"/>
+          <w:u w:val="single"/>
+        </w:rPr>
+      </w:pPr>
+      <w:r>
+        <w:rPr>
+          <w:sz w:val="24"/>
+          <w:szCs w:val="24"/>
+          <w:u w:val="single"/>
+        </w:rPr>
+        <w:t>Le Métier</w:t>
+      </w:r>
+    </w:p>
+    <w:p>
+      <w:pPr>
+        <w:pStyle w:val="Paragraphedeliste"/>
+        <w:ind w:left="1065"/>
+        <w:rPr>
+          <w:sz w:val="24"/>
+          <w:szCs w:val="24"/>
+          <w:u w:val="single"/>
+        </w:rPr>
+      </w:pPr>
+      <w:r>
+        <w:rPr>
+          <w:sz w:val="24"/>
+          <w:szCs w:val="24"/>
+        </w:rPr>
+        <w:t>Le paquetage Métier constitue l’épine dorsale du projet, en effet comme on peut le voir sur le diagramme tous les autres paquetages l’utilise. Le métier contient toute les classes qui constitue l’application, c’est à partir de là que sont créer tous ces objets. Il contient aussi toutes les méthodes permettant d’agir sur ces objets (les modifier, leurs ajouter quelque chose...)</w:t>
+      </w:r>
+    </w:p>
+    <w:p>
+      <w:pPr>
+        <w:pStyle w:val="Paragraphedeliste"/>
+        <w:numPr>
+          <w:ilvl w:val="0"/>
+          <w:numId w:val="2"/>
+        </w:numPr>
+        <w:rPr>
+          <w:sz w:val="24"/>
+          <w:szCs w:val="24"/>
+          <w:u w:val="single"/>
+        </w:rPr>
+      </w:pPr>
+      <w:r>
+        <w:rPr>
+          <w:sz w:val="24"/>
+          <w:szCs w:val="24"/>
+          <w:u w:val="single"/>
+        </w:rPr>
+        <w:t>La Vue</w:t>
+      </w:r>
+    </w:p>
+    <w:p>
+      <w:pPr>
+        <w:pStyle w:val="Paragraphedeliste"/>
+        <w:ind w:left="1065"/>
+        <w:rPr>
+          <w:sz w:val="24"/>
+          <w:szCs w:val="24"/>
+        </w:rPr>
+      </w:pPr>
+      <w:r>
+        <w:rPr>
+          <w:sz w:val="24"/>
+          <w:szCs w:val="24"/>
+        </w:rPr>
+        <w:t>Le Paquetage Vue contient lui les différents éléments graphique de l’application. Ainsi on retrouve dans la Vue les différents Contrôle Utilisateur et page de base mais aussi les éléments qui permettent à la Vue d’utiliser le paquetage métier pour permettre l’affichage des bons éléments.</w:t>
+      </w:r>
+    </w:p>
+    <w:p>
+      <w:pPr>
+        <w:pStyle w:val="Paragraphedeliste"/>
+        <w:numPr>
+          <w:ilvl w:val="0"/>
+          <w:numId w:val="2"/>
+        </w:numPr>
+        <w:rPr>
+          <w:sz w:val="24"/>
+          <w:szCs w:val="24"/>
+          <w:u w:val="single"/>
+        </w:rPr>
+      </w:pPr>
+      <w:r>
+        <w:rPr>
+          <w:sz w:val="24"/>
+          <w:szCs w:val="24"/>
+          <w:u w:val="single"/>
+        </w:rPr>
+        <w:t>Test</w:t>
+      </w:r>
+    </w:p>
+    <w:p>
+      <w:pPr>
+        <w:pStyle w:val="Paragraphedeliste"/>
+        <w:ind w:left="1065"/>
+        <w:rPr>
+          <w:sz w:val="24"/>
+          <w:szCs w:val="24"/>
+        </w:rPr>
+      </w:pPr>
+      <w:r>
+        <w:rPr>
+          <w:sz w:val="24"/>
+          <w:szCs w:val="24"/>
+        </w:rPr>
+        <w:t>Le Paquetage T</w:t>
+      </w:r>
+      <w:r>
+        <w:rPr>
+          <w:sz w:val="24"/>
+          <w:szCs w:val="24"/>
+        </w:rPr>
+        <w:t>est</w:t>
+      </w:r>
+      <w:r>
+        <w:rPr>
+          <w:sz w:val="24"/>
+          <w:szCs w:val="24"/>
+        </w:rPr>
+        <w:t xml:space="preserve"> permet comme son nom l’indique d’effectuer des tests sur le métier afin de vérifier que tous les éléments du métier (attributs et méthodes) fonctionnent correctement et ne génère pas d’exception et que les différentes méthodes effectue bien la ou les actions que l’on souhaite.</w:t>
+      </w:r>
+    </w:p>
+    <w:p>
+      <w:pPr>
+        <w:pStyle w:val="Paragraphedeliste"/>
+        <w:numPr>
+          <w:ilvl w:val="0"/>
+          <w:numId w:val="2"/>
+        </w:numPr>
+        <w:rPr>
+          <w:sz w:val="24"/>
+          <w:szCs w:val="24"/>
+          <w:u w:val="single"/>
+        </w:rPr>
+      </w:pPr>
+      <w:r>
+        <w:rPr>
+          <w:sz w:val="24"/>
+          <w:szCs w:val="24"/>
+          <w:u w:val="single"/>
+        </w:rPr>
+        <w:t>Persistance</w:t>
+      </w:r>
+    </w:p>
+    <w:p>
+      <w:pPr>
+        <w:pStyle w:val="Paragraphedeliste"/>
+        <w:ind w:left="1065"/>
+        <w:rPr>
+          <w:sz w:val="24"/>
+          <w:szCs w:val="24"/>
+        </w:rPr>
+      </w:pPr>
+      <w:r>
+        <w:rPr>
+          <w:sz w:val="24"/>
+          <w:szCs w:val="24"/>
+        </w:rPr>
+        <w:t xml:space="preserve">Le Paquetage Persistance contient les éléments de Sauvegarde et de chargement de l’application. En effet ce package permet à chaque utilisation de charger les </w:t>
+      </w:r>
+      <w:r>
+        <w:rPr>
+          <w:sz w:val="24"/>
+          <w:szCs w:val="24"/>
+        </w:rPr>
+        <w:lastRenderedPageBreak/>
+        <w:t>éléments du métier (obtenir la dernière sauvegarde faite sur les éléments du métier) et après l’utilisation de sauvegarder ces éléments.</w:t>
+      </w:r>
+    </w:p>
+    <w:p>
+      <w:pPr>
+        <w:pStyle w:val="Paragraphedeliste"/>
+        <w:ind w:left="1065"/>
+        <w:rPr>
+          <w:sz w:val="24"/>
+          <w:szCs w:val="24"/>
+        </w:rPr>
+      </w:pPr>
+    </w:p>
+    <w:p>
+      <w:pPr>
+        <w:pStyle w:val="Paragraphedeliste"/>
+        <w:ind w:left="1065"/>
+        <w:rPr>
+          <w:sz w:val="24"/>
+          <w:szCs w:val="24"/>
+        </w:rPr>
+      </w:pPr>
+      <w:r>
+        <w:rPr>
+          <w:sz w:val="24"/>
+          <w:szCs w:val="24"/>
+        </w:rPr>
+        <w:t xml:space="preserve">Le </w:t>
+      </w:r>
+      <w:r>
+        <w:rPr>
+          <w:sz w:val="24"/>
+          <w:szCs w:val="24"/>
+        </w:rPr>
+        <w:t xml:space="preserve">métier possède une classe Manager qui est </w:t>
+      </w:r>
+      <w:r>
+        <w:rPr>
+          <w:sz w:val="24"/>
+          <w:szCs w:val="24"/>
+        </w:rPr>
+        <w:t xml:space="preserve">ce que l’on nomme </w:t>
+      </w:r>
+      <w:r>
+        <w:rPr>
+          <w:sz w:val="24"/>
+          <w:szCs w:val="24"/>
+        </w:rPr>
+        <w:t xml:space="preserve">la façade (patron de conception </w:t>
+      </w:r>
+      <w:r>
+        <w:rPr>
+          <w:sz w:val="24"/>
+          <w:szCs w:val="24"/>
+        </w:rPr>
+        <w:t xml:space="preserve">nommé </w:t>
+      </w:r>
+      <w:r>
+        <w:rPr>
+          <w:sz w:val="24"/>
+          <w:szCs w:val="24"/>
+        </w:rPr>
+        <w:t xml:space="preserve">« Façade »). Cette classe possède un attribut de type </w:t>
+      </w:r>
+      <w:proofErr w:type="spellStart"/>
+      <w:r>
+        <w:rPr>
+          <w:sz w:val="24"/>
+          <w:szCs w:val="24"/>
+        </w:rPr>
+        <w:t>IDataManager</w:t>
+      </w:r>
+      <w:proofErr w:type="spellEnd"/>
+      <w:r>
+        <w:rPr>
+          <w:sz w:val="24"/>
+          <w:szCs w:val="24"/>
+        </w:rPr>
+        <w:t>. Cette interface impose</w:t>
+      </w:r>
+      <w:r>
+        <w:rPr>
+          <w:sz w:val="24"/>
+          <w:szCs w:val="24"/>
+        </w:rPr>
+        <w:t xml:space="preserve"> l’utilisation de méthodes spécifiques </w:t>
+      </w:r>
+      <w:r>
+        <w:rPr>
+          <w:sz w:val="24"/>
+          <w:szCs w:val="24"/>
+        </w:rPr>
+        <w:t xml:space="preserve">permettant la sauvegarde et la lecture des données. Cette interface </w:t>
+      </w:r>
+      <w:r>
+        <w:rPr>
+          <w:sz w:val="24"/>
+          <w:szCs w:val="24"/>
+        </w:rPr>
+        <w:t xml:space="preserve">est </w:t>
+      </w:r>
+      <w:r>
+        <w:rPr>
+          <w:sz w:val="24"/>
+          <w:szCs w:val="24"/>
+        </w:rPr>
+        <w:t>implémentée p</w:t>
+      </w:r>
+      <w:r>
+        <w:rPr>
+          <w:sz w:val="24"/>
+          <w:szCs w:val="24"/>
+        </w:rPr>
+        <w:t>ar les classes de la persistance</w:t>
+      </w:r>
+      <w:r>
+        <w:rPr>
+          <w:sz w:val="24"/>
+          <w:szCs w:val="24"/>
+        </w:rPr>
+        <w:t xml:space="preserve">. </w:t>
+      </w:r>
+      <w:r>
+        <w:rPr>
+          <w:sz w:val="24"/>
+          <w:szCs w:val="24"/>
+        </w:rPr>
+        <w:t>Ceci est</w:t>
+      </w:r>
+      <w:r>
+        <w:rPr>
+          <w:sz w:val="24"/>
+          <w:szCs w:val="24"/>
+        </w:rPr>
+        <w:t xml:space="preserve"> le patron de conception « </w:t>
+      </w:r>
+      <w:r>
+        <w:rPr>
+          <w:sz w:val="24"/>
+          <w:szCs w:val="24"/>
+        </w:rPr>
+        <w:t>stratégie</w:t>
+      </w:r>
+      <w:r>
+        <w:rPr>
+          <w:sz w:val="24"/>
+          <w:szCs w:val="24"/>
+        </w:rPr>
+        <w:t xml:space="preserve"> »</w:t>
+      </w:r>
+      <w:r>
+        <w:rPr>
+          <w:sz w:val="24"/>
+          <w:szCs w:val="24"/>
+        </w:rPr>
+        <w:t>.</w:t>
+      </w:r>
+      <w:r>
+        <w:rPr>
+          <w:sz w:val="24"/>
+          <w:szCs w:val="24"/>
+        </w:rPr>
+        <w:t xml:space="preserve"> </w:t>
+      </w:r>
+    </w:p>
+    <w:p>
+      <w:pPr>
+        <w:pStyle w:val="Paragraphedeliste"/>
+        <w:ind w:left="1065"/>
+        <w:rPr>
+          <w:sz w:val="24"/>
+          <w:szCs w:val="24"/>
+        </w:rPr>
+      </w:pPr>
+    </w:p>
+    <w:p>
+      <w:pPr>
+        <w:pStyle w:val="Paragraphedeliste"/>
+        <w:ind w:left="1065"/>
+        <w:rPr>
+          <w:sz w:val="24"/>
+          <w:szCs w:val="24"/>
+        </w:rPr>
+      </w:pPr>
+    </w:p>
+    <w:p/>
+    <w:p/>
+    <w:p/>
+    <w:p/>
+    <w:p/>
+    <w:p/>
+    <w:p/>
+    <w:p/>
+    <w:p/>
+    <w:p/>
+    <w:p/>
+    <w:p/>
+    <w:p/>
+    <w:p/>
+    <w:p/>
+    <w:p/>
+    <w:p/>
+    <w:p/>
+    <w:p/>
+    <w:p/>
+    <w:p/>
+    <w:p/>
+    <w:p/>
+    <w:p/>
+    <w:p/>
+    <w:p/>
     <w:p/>
     <w:p>
       <w:pPr>
@@ -994,7 +1599,47 @@
           <w:szCs w:val="24"/>
           <w:lang w:eastAsia="fr-FR"/>
         </w:rPr>
-        <w:t>Dans un second temps notre application peut être amenée à évoluer. En effet, nous avons pensé à plusieurs autres fonctionnalités ou alors une évolution des fonctionnalités déjà présentes. Pour commencer, on a pensé à l’intégration d’une GoogleMap pour la sélection des zones qui pourrait aussi servir à la création d’une nouvelle zone qui sera délimité par des points sur la GoogleMap. Ensuite, on a pensé à une partie qui permettrait  à un utilisateur de se connecter et de saisir ses prélèvements dans une zone. Mais n’ayant pas beaucoup de temps pour la réalisation de ce projet et souhaitant réaliser une application de qualité et qui fonctionne parfaitement, nous allons d’abord laisser de côté ces idées. Mais s’il nous reste du temps nous feront une deuxième version en intégrant les nouveautés.</w:t>
+        <w:t xml:space="preserve">Dans un second temps notre application peut être amenée à évoluer. En effet, nous avons pensé à plusieurs autres fonctionnalités ou alors une évolution des fonctionnalités déjà présentes. Pour commencer, on a pensé à l’intégration d’une </w:t>
+      </w:r>
+      <w:proofErr w:type="spellStart"/>
+      <w:r>
+        <w:rPr>
+          <w:rFonts w:eastAsia="Times New Roman" w:cs="Times New Roman"/>
+          <w:sz w:val="24"/>
+          <w:szCs w:val="24"/>
+          <w:lang w:eastAsia="fr-FR"/>
+        </w:rPr>
+        <w:t>GoogleMap</w:t>
+      </w:r>
+      <w:proofErr w:type="spellEnd"/>
+      <w:r>
+        <w:rPr>
+          <w:rFonts w:eastAsia="Times New Roman" w:cs="Times New Roman"/>
+          <w:sz w:val="24"/>
+          <w:szCs w:val="24"/>
+          <w:lang w:eastAsia="fr-FR"/>
+        </w:rPr>
+        <w:t xml:space="preserve"> pour la sélection des zones qui pourrait aussi servir à la création d’une nouvelle zone qui sera délimité par des points sur la </w:t>
+      </w:r>
+      <w:proofErr w:type="spellStart"/>
+      <w:r>
+        <w:rPr>
+          <w:rFonts w:eastAsia="Times New Roman" w:cs="Times New Roman"/>
+          <w:sz w:val="24"/>
+          <w:szCs w:val="24"/>
+          <w:lang w:eastAsia="fr-FR"/>
+        </w:rPr>
+        <w:t>GoogleMap</w:t>
+      </w:r>
+      <w:proofErr w:type="spellEnd"/>
+      <w:r>
+        <w:rPr>
+          <w:rFonts w:eastAsia="Times New Roman" w:cs="Times New Roman"/>
+          <w:sz w:val="24"/>
+          <w:szCs w:val="24"/>
+          <w:lang w:eastAsia="fr-FR"/>
+        </w:rPr>
+        <w:t>. Ensuite, on a pensé à une partie qui permettrait  à un utilisateur de se connecter et de saisir ses prélèvements dans une zone. Mais n’ayant pas beaucoup de temps pour la réalisation de ce projet et souhaitant réaliser une application de qualité et qui fonctionne parfaitement, nous allons d’abord laisser de côté ces idées. Mais s’il nous reste du temps nous feront une deuxième version en intégrant les nouveautés.</w:t>
       </w:r>
     </w:p>
     <w:p/>
@@ -1012,6 +1657,95 @@
 <file path=word/numbering.xml><?xml version="1.0" encoding="utf-8"?>
 <w:numbering xmlns:ve="http://schemas.openxmlformats.org/markup-compatibility/2006" xmlns:o="urn:schemas-microsoft-com:office:office" xmlns:r="http://schemas.openxmlformats.org/officeDocument/2006/relationships" xmlns:m="http://schemas.openxmlformats.org/officeDocument/2006/math" xmlns:v="urn:schemas-microsoft-com:vml" xmlns:wp="http://schemas.openxmlformats.org/drawingml/2006/wordprocessingDrawing" xmlns:w10="urn:schemas-microsoft-com:office:word" xmlns:w="http://schemas.openxmlformats.org/wordprocessingml/2006/main" xmlns:wne="http://schemas.microsoft.com/office/word/2006/wordml">
   <w:abstractNum w:abstractNumId="0">
+    <w:nsid w:val="07113E93"/>
+    <w:multiLevelType w:val="hybridMultilevel"/>
+    <w:tmpl w:val="1F36B71C"/>
+    <w:lvl w:ilvl="0" w:tplc="6534EB80">
+      <w:start w:val="1"/>
+      <w:numFmt w:val="decimal"/>
+      <w:lvlText w:val="%1)"/>
+      <w:lvlJc w:val="left"/>
+      <w:pPr>
+        <w:ind w:left="1065" w:hanging="360"/>
+      </w:pPr>
+      <w:rPr>
+        <w:rFonts w:hint="default"/>
+      </w:rPr>
+    </w:lvl>
+    <w:lvl w:ilvl="1" w:tplc="040C0019" w:tentative="1">
+      <w:start w:val="1"/>
+      <w:numFmt w:val="lowerLetter"/>
+      <w:lvlText w:val="%2."/>
+      <w:lvlJc w:val="left"/>
+      <w:pPr>
+        <w:ind w:left="1785" w:hanging="360"/>
+      </w:pPr>
+    </w:lvl>
+    <w:lvl w:ilvl="2" w:tplc="040C001B" w:tentative="1">
+      <w:start w:val="1"/>
+      <w:numFmt w:val="lowerRoman"/>
+      <w:lvlText w:val="%3."/>
+      <w:lvlJc w:val="right"/>
+      <w:pPr>
+        <w:ind w:left="2505" w:hanging="180"/>
+      </w:pPr>
+    </w:lvl>
+    <w:lvl w:ilvl="3" w:tplc="040C000F" w:tentative="1">
+      <w:start w:val="1"/>
+      <w:numFmt w:val="decimal"/>
+      <w:lvlText w:val="%4."/>
+      <w:lvlJc w:val="left"/>
+      <w:pPr>
+        <w:ind w:left="3225" w:hanging="360"/>
+      </w:pPr>
+    </w:lvl>
+    <w:lvl w:ilvl="4" w:tplc="040C0019" w:tentative="1">
+      <w:start w:val="1"/>
+      <w:numFmt w:val="lowerLetter"/>
+      <w:lvlText w:val="%5."/>
+      <w:lvlJc w:val="left"/>
+      <w:pPr>
+        <w:ind w:left="3945" w:hanging="360"/>
+      </w:pPr>
+    </w:lvl>
+    <w:lvl w:ilvl="5" w:tplc="040C001B" w:tentative="1">
+      <w:start w:val="1"/>
+      <w:numFmt w:val="lowerRoman"/>
+      <w:lvlText w:val="%6."/>
+      <w:lvlJc w:val="right"/>
+      <w:pPr>
+        <w:ind w:left="4665" w:hanging="180"/>
+      </w:pPr>
+    </w:lvl>
+    <w:lvl w:ilvl="6" w:tplc="040C000F" w:tentative="1">
+      <w:start w:val="1"/>
+      <w:numFmt w:val="decimal"/>
+      <w:lvlText w:val="%7."/>
+      <w:lvlJc w:val="left"/>
+      <w:pPr>
+        <w:ind w:left="5385" w:hanging="360"/>
+      </w:pPr>
+    </w:lvl>
+    <w:lvl w:ilvl="7" w:tplc="040C0019" w:tentative="1">
+      <w:start w:val="1"/>
+      <w:numFmt w:val="lowerLetter"/>
+      <w:lvlText w:val="%8."/>
+      <w:lvlJc w:val="left"/>
+      <w:pPr>
+        <w:ind w:left="6105" w:hanging="360"/>
+      </w:pPr>
+    </w:lvl>
+    <w:lvl w:ilvl="8" w:tplc="040C001B" w:tentative="1">
+      <w:start w:val="1"/>
+      <w:numFmt w:val="lowerRoman"/>
+      <w:lvlText w:val="%9."/>
+      <w:lvlJc w:val="right"/>
+      <w:pPr>
+        <w:ind w:left="6825" w:hanging="180"/>
+      </w:pPr>
+    </w:lvl>
+  </w:abstractNum>
+  <w:abstractNum w:abstractNumId="1">
     <w:nsid w:val="41A8068C"/>
     <w:multiLevelType w:val="hybridMultilevel"/>
     <w:tmpl w:val="3FFABA8E"/>
@@ -1125,6 +1859,9 @@
     </w:lvl>
   </w:abstractNum>
   <w:num w:numId="1">
+    <w:abstractNumId w:val="1"/>
+  </w:num>
+  <w:num w:numId="2">
     <w:abstractNumId w:val="0"/>
   </w:num>
 </w:numbering>

</xml_diff>

<commit_message>
doc/documentation.docx + test + modif Zone
</commit_message>
<xml_diff>
--- a/doc/documentation.docx
+++ b/doc/documentation.docx
@@ -993,7 +993,7 @@
           <w:u w:val="single"/>
         </w:rPr>
         <w:lastRenderedPageBreak/>
-        <w:t xml:space="preserve">Description Diagramme de </w:t>
+        <w:t xml:space="preserve">Diagramme de </w:t>
       </w:r>
       <w:r>
         <w:rPr>
@@ -1055,7 +1055,7 @@
                     <a:blip r:embed="rId12" cstate="print">
                       <a:extLst>
                         <a:ext uri="{28A0092B-C50C-407E-A947-70E740481C1C}">
-                          <a14:useLocalDpi xmlns:a14="http://schemas.microsoft.com/office/drawing/2010/main" xmlns:wps="http://schemas.microsoft.com/office/word/2010/wordprocessingShape" xmlns:wpi="http://schemas.microsoft.com/office/word/2010/wordprocessingInk" xmlns:wpg="http://schemas.microsoft.com/office/word/2010/wordprocessingGroup" xmlns:w16se="http://schemas.microsoft.com/office/word/2015/wordml/symex" xmlns:w15="http://schemas.microsoft.com/office/word/2012/wordml" xmlns:w14="http://schemas.microsoft.com/office/word/2010/wordml" xmlns:w="http://schemas.openxmlformats.org/wordprocessingml/2006/main" xmlns:w10="urn:schemas-microsoft-com:office:word" xmlns:wp14="http://schemas.microsoft.com/office/word/2010/wordprocessingDrawing" xmlns:v="urn:schemas-microsoft-com:vml" xmlns:o="urn:schemas-microsoft-com:office:office" xmlns:mc="http://schemas.openxmlformats.org/markup-compatibility/2006" xmlns:cx2="http://schemas.microsoft.com/office/drawing/2015/10/21/chartex" xmlns:cx1="http://schemas.microsoft.com/office/drawing/2015/9/8/chartex" xmlns:cx="http://schemas.microsoft.com/office/drawing/2014/chartex" xmlns:wpc="http://schemas.microsoft.com/office/word/2010/wordprocessingCanvas" xmlns="" val="0"/>
+                          <a14:useLocalDpi xmlns="" xmlns:wpc="http://schemas.microsoft.com/office/word/2010/wordprocessingCanvas" xmlns:cx="http://schemas.microsoft.com/office/drawing/2014/chartex" xmlns:cx1="http://schemas.microsoft.com/office/drawing/2015/9/8/chartex" xmlns:cx2="http://schemas.microsoft.com/office/drawing/2015/10/21/chartex" xmlns:mc="http://schemas.openxmlformats.org/markup-compatibility/2006" xmlns:o="urn:schemas-microsoft-com:office:office" xmlns:v="urn:schemas-microsoft-com:vml" xmlns:wp14="http://schemas.microsoft.com/office/word/2010/wordprocessingDrawing" xmlns:w10="urn:schemas-microsoft-com:office:word" xmlns:w="http://schemas.openxmlformats.org/wordprocessingml/2006/main" xmlns:w14="http://schemas.microsoft.com/office/word/2010/wordml" xmlns:w15="http://schemas.microsoft.com/office/word/2012/wordml" xmlns:w16se="http://schemas.microsoft.com/office/word/2015/wordml/symex" xmlns:wpg="http://schemas.microsoft.com/office/word/2010/wordprocessingGroup" xmlns:wpi="http://schemas.microsoft.com/office/word/2010/wordprocessingInk" xmlns:wps="http://schemas.microsoft.com/office/word/2010/wordprocessingShape" xmlns:a14="http://schemas.microsoft.com/office/drawing/2010/main" val="0"/>
                         </a:ext>
                       </a:extLst>
                     </a:blip>

</xml_diff>

<commit_message>
documentation : description diagramme de classe.
</commit_message>
<xml_diff>
--- a/doc/documentation.docx
+++ b/doc/documentation.docx
@@ -1,6 +1,6 @@
 
 <file path=word/document.xml><?xml version="1.0" encoding="utf-8"?>
-<w:document xmlns:ve="http://schemas.openxmlformats.org/markup-compatibility/2006" xmlns:o="urn:schemas-microsoft-com:office:office" xmlns:r="http://schemas.openxmlformats.org/officeDocument/2006/relationships" xmlns:m="http://schemas.openxmlformats.org/officeDocument/2006/math" xmlns:v="urn:schemas-microsoft-com:vml" xmlns:wp="http://schemas.openxmlformats.org/drawingml/2006/wordprocessingDrawing" xmlns:w10="urn:schemas-microsoft-com:office:word" xmlns:w="http://schemas.openxmlformats.org/wordprocessingml/2006/main" xmlns:wne="http://schemas.microsoft.com/office/word/2006/wordml">
+<w:document xmlns:wpc="http://schemas.microsoft.com/office/word/2010/wordprocessingCanvas" xmlns:cx="http://schemas.microsoft.com/office/drawing/2014/chartex" xmlns:cx1="http://schemas.microsoft.com/office/drawing/2015/9/8/chartex" xmlns:mc="http://schemas.openxmlformats.org/markup-compatibility/2006" xmlns:o="urn:schemas-microsoft-com:office:office" xmlns:r="http://schemas.openxmlformats.org/officeDocument/2006/relationships" xmlns:m="http://schemas.openxmlformats.org/officeDocument/2006/math" xmlns:v="urn:schemas-microsoft-com:vml" xmlns:wp14="http://schemas.microsoft.com/office/word/2010/wordprocessingDrawing" xmlns:wp="http://schemas.openxmlformats.org/drawingml/2006/wordprocessingDrawing" xmlns:w10="urn:schemas-microsoft-com:office:word" xmlns:w="http://schemas.openxmlformats.org/wordprocessingml/2006/main" xmlns:w14="http://schemas.microsoft.com/office/word/2010/wordml" xmlns:w15="http://schemas.microsoft.com/office/word/2012/wordml" xmlns:w16se="http://schemas.microsoft.com/office/word/2015/wordml/symex" xmlns:wpg="http://schemas.microsoft.com/office/word/2010/wordprocessingGroup" xmlns:wpi="http://schemas.microsoft.com/office/word/2010/wordprocessingInk" xmlns:wne="http://schemas.microsoft.com/office/word/2006/wordml" xmlns:wps="http://schemas.microsoft.com/office/word/2010/wordprocessingShape" mc:Ignorable="w14 w15 w16se wp14">
   <w:body>
     <w:p>
       <w:pPr>
@@ -327,7 +327,7 @@
           <w:lang w:eastAsia="fr-FR"/>
         </w:rPr>
         <w:drawing>
-          <wp:anchor distT="0" distB="0" distL="114300" distR="114300" simplePos="0" relativeHeight="251658240" behindDoc="0" locked="0" layoutInCell="1" allowOverlap="1">
+          <wp:anchor distT="0" distB="0" distL="114300" distR="114300" simplePos="0" relativeHeight="251631104" behindDoc="0" locked="0" layoutInCell="1" allowOverlap="1" wp14:anchorId="5E950CDA" wp14:editId="171AFD5C">
             <wp:simplePos x="0" y="0"/>
             <wp:positionH relativeFrom="column">
               <wp:posOffset>-473300</wp:posOffset>
@@ -443,7 +443,7 @@
           <w:lang w:eastAsia="fr-FR"/>
         </w:rPr>
         <w:drawing>
-          <wp:anchor distT="0" distB="0" distL="114300" distR="114300" simplePos="0" relativeHeight="251659264" behindDoc="0" locked="0" layoutInCell="1" allowOverlap="1">
+          <wp:anchor distT="0" distB="0" distL="114300" distR="114300" simplePos="0" relativeHeight="251632128" behindDoc="0" locked="0" layoutInCell="1" allowOverlap="1" wp14:anchorId="0176770F" wp14:editId="38C23C9D">
             <wp:simplePos x="0" y="0"/>
             <wp:positionH relativeFrom="column">
               <wp:posOffset>-1090295</wp:posOffset>
@@ -509,7 +509,7 @@
         </w:rPr>
         <w:lastRenderedPageBreak/>
         <w:drawing>
-          <wp:anchor distT="0" distB="0" distL="114300" distR="114300" simplePos="0" relativeHeight="251667456" behindDoc="0" locked="0" layoutInCell="1" allowOverlap="1">
+          <wp:anchor distT="0" distB="0" distL="114300" distR="114300" simplePos="0" relativeHeight="251634176" behindDoc="0" locked="0" layoutInCell="1" allowOverlap="1" wp14:anchorId="0E9C156D" wp14:editId="14EEB2FE">
             <wp:simplePos x="0" y="0"/>
             <wp:positionH relativeFrom="column">
               <wp:posOffset>-995045</wp:posOffset>
@@ -568,7 +568,7 @@
           <w:lang w:eastAsia="fr-FR"/>
         </w:rPr>
         <w:drawing>
-          <wp:anchor distT="0" distB="0" distL="114300" distR="114300" simplePos="0" relativeHeight="251669504" behindDoc="0" locked="0" layoutInCell="1" allowOverlap="1">
+          <wp:anchor distT="0" distB="0" distL="114300" distR="114300" simplePos="0" relativeHeight="251636224" behindDoc="0" locked="0" layoutInCell="1" allowOverlap="1" wp14:anchorId="24557D30" wp14:editId="7EB055C7">
             <wp:simplePos x="0" y="0"/>
             <wp:positionH relativeFrom="column">
               <wp:posOffset>-775970</wp:posOffset>
@@ -656,7 +656,7 @@
         </w:rPr>
         <w:lastRenderedPageBreak/>
         <w:drawing>
-          <wp:anchor distT="0" distB="0" distL="114300" distR="114300" simplePos="0" relativeHeight="251668480" behindDoc="0" locked="0" layoutInCell="1" allowOverlap="1">
+          <wp:anchor distT="0" distB="0" distL="114300" distR="114300" simplePos="0" relativeHeight="251635200" behindDoc="0" locked="0" layoutInCell="1" allowOverlap="1" wp14:anchorId="4DD7AE1A" wp14:editId="663EEA31">
             <wp:simplePos x="0" y="0"/>
             <wp:positionH relativeFrom="column">
               <wp:posOffset>-898525</wp:posOffset>
@@ -767,7 +767,7 @@
         </w:rPr>
         <w:lastRenderedPageBreak/>
         <w:drawing>
-          <wp:anchor distT="0" distB="0" distL="114300" distR="114300" simplePos="0" relativeHeight="251666432" behindDoc="0" locked="0" layoutInCell="1" allowOverlap="1">
+          <wp:anchor distT="0" distB="0" distL="114300" distR="114300" simplePos="0" relativeHeight="251633152" behindDoc="0" locked="0" layoutInCell="1" allowOverlap="1" wp14:anchorId="1A5C983E" wp14:editId="6D495458">
             <wp:simplePos x="0" y="0"/>
             <wp:positionH relativeFrom="column">
               <wp:posOffset>-518795</wp:posOffset>
@@ -885,11 +885,76 @@
       <w:r>
         <w:rPr>
           <w:b/>
+          <w:noProof/>
           <w:sz w:val="40"/>
           <w:szCs w:val="40"/>
           <w:u w:val="single"/>
+          <w:lang w:eastAsia="fr-FR"/>
         </w:rPr>
         <w:lastRenderedPageBreak/>
+        <w:drawing>
+          <wp:anchor distT="0" distB="0" distL="114300" distR="114300" simplePos="0" relativeHeight="251702272" behindDoc="0" locked="0" layoutInCell="1" allowOverlap="1" wp14:anchorId="2425B48D" wp14:editId="558C4D61">
+            <wp:simplePos x="0" y="0"/>
+            <wp:positionH relativeFrom="column">
+              <wp:posOffset>-749300</wp:posOffset>
+            </wp:positionH>
+            <wp:positionV relativeFrom="paragraph">
+              <wp:posOffset>424180</wp:posOffset>
+            </wp:positionV>
+            <wp:extent cx="7327850" cy="3830320"/>
+            <wp:effectExtent l="0" t="0" r="0" b="0"/>
+            <wp:wrapNone/>
+            <wp:docPr id="23" name="Image 23"/>
+            <wp:cNvGraphicFramePr>
+              <a:graphicFrameLocks xmlns:a="http://schemas.openxmlformats.org/drawingml/2006/main" noChangeAspect="1"/>
+            </wp:cNvGraphicFramePr>
+            <a:graphic xmlns:a="http://schemas.openxmlformats.org/drawingml/2006/main">
+              <a:graphicData uri="http://schemas.openxmlformats.org/drawingml/2006/picture">
+                <pic:pic xmlns:pic="http://schemas.openxmlformats.org/drawingml/2006/picture">
+                  <pic:nvPicPr>
+                    <pic:cNvPr id="23" name="diagrammeClasse.jpg"/>
+                    <pic:cNvPicPr/>
+                  </pic:nvPicPr>
+                  <pic:blipFill>
+                    <a:blip r:embed="rId12" cstate="print">
+                      <a:extLst>
+                        <a:ext uri="{28A0092B-C50C-407E-A947-70E740481C1C}">
+                          <a14:useLocalDpi xmlns:a14="http://schemas.microsoft.com/office/drawing/2010/main" val="0"/>
+                        </a:ext>
+                      </a:extLst>
+                    </a:blip>
+                    <a:stretch>
+                      <a:fillRect/>
+                    </a:stretch>
+                  </pic:blipFill>
+                  <pic:spPr>
+                    <a:xfrm>
+                      <a:off x="0" y="0"/>
+                      <a:ext cx="7327850" cy="3830320"/>
+                    </a:xfrm>
+                    <a:prstGeom prst="rect">
+                      <a:avLst/>
+                    </a:prstGeom>
+                  </pic:spPr>
+                </pic:pic>
+              </a:graphicData>
+            </a:graphic>
+            <wp14:sizeRelH relativeFrom="page">
+              <wp14:pctWidth>0</wp14:pctWidth>
+            </wp14:sizeRelH>
+            <wp14:sizeRelV relativeFrom="page">
+              <wp14:pctHeight>0</wp14:pctHeight>
+            </wp14:sizeRelV>
+          </wp:anchor>
+        </w:drawing>
+      </w:r>
+      <w:r>
+        <w:rPr>
+          <w:b/>
+          <w:sz w:val="40"/>
+          <w:szCs w:val="40"/>
+          <w:u w:val="single"/>
+        </w:rPr>
         <w:t>Diagramme de classe</w:t>
       </w:r>
     </w:p>
@@ -905,11 +970,957 @@
     <w:p/>
     <w:p/>
     <w:p/>
-    <w:p/>
-    <w:p/>
-    <w:p/>
-    <w:p/>
-    <w:p/>
+    <w:p>
+      <w:r>
+        <w:rPr>
+          <w:b/>
+          <w:i/>
+          <w:noProof/>
+          <w:sz w:val="70"/>
+          <w:szCs w:val="70"/>
+          <w:u w:val="single"/>
+          <w:lang w:eastAsia="fr-FR"/>
+        </w:rPr>
+        <w:drawing>
+          <wp:anchor distT="0" distB="0" distL="114300" distR="114300" simplePos="0" relativeHeight="251611136" behindDoc="1" locked="0" layoutInCell="1" allowOverlap="1" wp14:anchorId="0211D387" wp14:editId="00EC99B8">
+            <wp:simplePos x="0" y="0"/>
+            <wp:positionH relativeFrom="column">
+              <wp:posOffset>1081405</wp:posOffset>
+            </wp:positionH>
+            <wp:positionV relativeFrom="paragraph">
+              <wp:posOffset>360045</wp:posOffset>
+            </wp:positionV>
+            <wp:extent cx="3124835" cy="3538855"/>
+            <wp:effectExtent l="0" t="0" r="0" b="0"/>
+            <wp:wrapNone/>
+            <wp:docPr id="4" name="Image 4"/>
+            <wp:cNvGraphicFramePr>
+              <a:graphicFrameLocks xmlns:a="http://schemas.openxmlformats.org/drawingml/2006/main" noChangeAspect="1"/>
+            </wp:cNvGraphicFramePr>
+            <a:graphic xmlns:a="http://schemas.openxmlformats.org/drawingml/2006/main">
+              <a:graphicData uri="http://schemas.openxmlformats.org/drawingml/2006/picture">
+                <pic:pic xmlns:pic="http://schemas.openxmlformats.org/drawingml/2006/picture">
+                  <pic:nvPicPr>
+                    <pic:cNvPr id="1" name="diagrammeClasse.jpg"/>
+                    <pic:cNvPicPr/>
+                  </pic:nvPicPr>
+                  <pic:blipFill rotWithShape="1">
+                    <a:blip r:embed="rId13" cstate="print">
+                      <a:extLst>
+                        <a:ext uri="{28A0092B-C50C-407E-A947-70E740481C1C}">
+                          <a14:useLocalDpi xmlns:a14="http://schemas.microsoft.com/office/drawing/2010/main" val="0"/>
+                        </a:ext>
+                      </a:extLst>
+                    </a:blip>
+                    <a:srcRect l="45185" t="30187" r="31563" b="22616"/>
+                    <a:stretch/>
+                  </pic:blipFill>
+                  <pic:spPr bwMode="auto">
+                    <a:xfrm>
+                      <a:off x="0" y="0"/>
+                      <a:ext cx="3124835" cy="3538855"/>
+                    </a:xfrm>
+                    <a:prstGeom prst="rect">
+                      <a:avLst/>
+                    </a:prstGeom>
+                    <a:ln>
+                      <a:noFill/>
+                    </a:ln>
+                    <a:extLst>
+                      <a:ext uri="{53640926-AAD7-44D8-BBD7-CCE9431645EC}">
+                        <a14:shadowObscured xmlns:a14="http://schemas.microsoft.com/office/drawing/2010/main"/>
+                      </a:ext>
+                    </a:extLst>
+                  </pic:spPr>
+                </pic:pic>
+              </a:graphicData>
+            </a:graphic>
+            <wp14:sizeRelH relativeFrom="page">
+              <wp14:pctWidth>0</wp14:pctWidth>
+            </wp14:sizeRelH>
+            <wp14:sizeRelV relativeFrom="page">
+              <wp14:pctHeight>0</wp14:pctHeight>
+            </wp14:sizeRelV>
+          </wp:anchor>
+        </w:drawing>
+      </w:r>
+      <w:r>
+        <w:t xml:space="preserve">Ci-dessus, voici le diagramme de classe de notre application. Nous allons donc le détailler et l’expliquer. </w:t>
+      </w:r>
+    </w:p>
+    <w:p>
+      <w:r>
+        <w:tab/>
+      </w:r>
+      <w:r>
+        <w:tab/>
+      </w:r>
+      <w:r>
+        <w:tab/>
+      </w:r>
+      <w:r>
+        <w:tab/>
+      </w:r>
+    </w:p>
+    <w:p/>
+    <w:p/>
+    <w:p/>
+    <w:p/>
+    <w:p/>
+    <w:p/>
+    <w:p/>
+    <w:p/>
+    <w:p/>
+    <w:p/>
+    <w:p>
+      <w:pPr>
+        <w:pStyle w:val="Paragraphedeliste"/>
+        <w:numPr>
+          <w:ilvl w:val="0"/>
+          <w:numId w:val="4"/>
+        </w:numPr>
+      </w:pPr>
+      <w:r>
+        <w:t xml:space="preserve">Pour commencer, voici la classe la plus importante de notre application : la classe Manager. En effet, cette dernière sert de façade (patron de conception) entre le </w:t>
+      </w:r>
+      <w:r>
+        <w:lastRenderedPageBreak/>
+        <w:t xml:space="preserve">package Métier et le package Vue. Ainsi le manager va faire la relation entre le métier et la vue, c’est-à-dire que les informations du métier qui devront être transmises à la vue passeront par le Manager.  On remarque que le Manager possède des relations avec les autres classes par le biais de listes et qu’il possède trois méthodes : ces dernières permettent de charger les listes précisées auparavant. Ainsi la méthode </w:t>
+      </w:r>
+      <w:proofErr w:type="spellStart"/>
+      <w:proofErr w:type="gramStart"/>
+      <w:r>
+        <w:t>chargeZoneChasse</w:t>
+      </w:r>
+      <w:proofErr w:type="spellEnd"/>
+      <w:r>
+        <w:t>(</w:t>
+      </w:r>
+      <w:proofErr w:type="gramEnd"/>
+      <w:r>
+        <w:t xml:space="preserve">) va charger la liste de zone avec toutes les zones de chasse que l’application possède. Tandis que la méthode </w:t>
+      </w:r>
+      <w:proofErr w:type="spellStart"/>
+      <w:proofErr w:type="gramStart"/>
+      <w:r>
+        <w:t>chargeGibier</w:t>
+      </w:r>
+      <w:proofErr w:type="spellEnd"/>
+      <w:r>
+        <w:t>(</w:t>
+      </w:r>
+      <w:proofErr w:type="gramEnd"/>
+      <w:r>
+        <w:t xml:space="preserve">) va charger la liste de gibier selon la zone </w:t>
+      </w:r>
+      <w:r>
+        <w:t xml:space="preserve">sélectionnée. Le Manager possède aussi un attribut du type </w:t>
+      </w:r>
+      <w:proofErr w:type="spellStart"/>
+      <w:r>
+        <w:t>IDataManager</w:t>
+      </w:r>
+      <w:proofErr w:type="spellEnd"/>
+      <w:r>
+        <w:t xml:space="preserve">. </w:t>
+      </w:r>
+      <w:proofErr w:type="spellStart"/>
+      <w:r>
+        <w:t>IDataManager</w:t>
+      </w:r>
+      <w:proofErr w:type="spellEnd"/>
+      <w:r>
+        <w:t xml:space="preserve"> est une interface qui correspond à la persistance de l’application et qui peut être implémentée par les classes qui correspondent au chargement de donnée. Par exemple dans notre application, on trouve la classe </w:t>
+      </w:r>
+      <w:proofErr w:type="spellStart"/>
+      <w:r>
+        <w:t>StubDataManager</w:t>
+      </w:r>
+      <w:proofErr w:type="spellEnd"/>
+      <w:r>
+        <w:t xml:space="preserve">, dans le package Persistance, qui implémente l’interface </w:t>
+      </w:r>
+      <w:proofErr w:type="spellStart"/>
+      <w:r>
+        <w:t>IDataManager</w:t>
+      </w:r>
+      <w:proofErr w:type="spellEnd"/>
+      <w:r>
+        <w:t xml:space="preserve">. Cette classe contient les données de l’application en brut. Le Manager est instancié dans le package vue et il est utilisé par chaque vue pour le </w:t>
+      </w:r>
+      <w:r>
+        <w:rPr>
+          <w:noProof/>
+          <w:lang w:eastAsia="fr-FR"/>
+        </w:rPr>
+        <w:drawing>
+          <wp:anchor distT="0" distB="0" distL="114300" distR="114300" simplePos="0" relativeHeight="251663360" behindDoc="0" locked="0" layoutInCell="1" allowOverlap="1" wp14:anchorId="612D04BD" wp14:editId="171BC152">
+            <wp:simplePos x="0" y="0"/>
+            <wp:positionH relativeFrom="column">
+              <wp:posOffset>706341</wp:posOffset>
+            </wp:positionH>
+            <wp:positionV relativeFrom="paragraph">
+              <wp:posOffset>2977326</wp:posOffset>
+            </wp:positionV>
+            <wp:extent cx="5051840" cy="2323844"/>
+            <wp:effectExtent l="0" t="0" r="0" b="0"/>
+            <wp:wrapNone/>
+            <wp:docPr id="16" name="Image 16"/>
+            <wp:cNvGraphicFramePr>
+              <a:graphicFrameLocks xmlns:a="http://schemas.openxmlformats.org/drawingml/2006/main" noChangeAspect="1"/>
+            </wp:cNvGraphicFramePr>
+            <a:graphic xmlns:a="http://schemas.openxmlformats.org/drawingml/2006/main">
+              <a:graphicData uri="http://schemas.openxmlformats.org/drawingml/2006/picture">
+                <pic:pic xmlns:pic="http://schemas.openxmlformats.org/drawingml/2006/picture">
+                  <pic:nvPicPr>
+                    <pic:cNvPr id="15" name="diagrammeClasse.jpg"/>
+                    <pic:cNvPicPr/>
+                  </pic:nvPicPr>
+                  <pic:blipFill rotWithShape="1">
+                    <a:blip r:embed="rId14" cstate="print">
+                      <a:extLst>
+                        <a:ext uri="{28A0092B-C50C-407E-A947-70E740481C1C}">
+                          <a14:useLocalDpi xmlns:a14="http://schemas.microsoft.com/office/drawing/2010/main" val="0"/>
+                        </a:ext>
+                      </a:extLst>
+                    </a:blip>
+                    <a:srcRect l="69031" t="45835" r="5211" b="31494"/>
+                    <a:stretch/>
+                  </pic:blipFill>
+                  <pic:spPr bwMode="auto">
+                    <a:xfrm>
+                      <a:off x="0" y="0"/>
+                      <a:ext cx="5056904" cy="2326173"/>
+                    </a:xfrm>
+                    <a:prstGeom prst="rect">
+                      <a:avLst/>
+                    </a:prstGeom>
+                    <a:ln>
+                      <a:noFill/>
+                    </a:ln>
+                    <a:extLst>
+                      <a:ext uri="{53640926-AAD7-44D8-BBD7-CCE9431645EC}">
+                        <a14:shadowObscured xmlns:a14="http://schemas.microsoft.com/office/drawing/2010/main"/>
+                      </a:ext>
+                    </a:extLst>
+                  </pic:spPr>
+                </pic:pic>
+              </a:graphicData>
+            </a:graphic>
+            <wp14:sizeRelH relativeFrom="page">
+              <wp14:pctWidth>0</wp14:pctWidth>
+            </wp14:sizeRelH>
+            <wp14:sizeRelV relativeFrom="page">
+              <wp14:pctHeight>0</wp14:pctHeight>
+            </wp14:sizeRelV>
+          </wp:anchor>
+        </w:drawing>
+      </w:r>
+      <w:r>
+        <w:t xml:space="preserve">binding. </w:t>
+      </w:r>
+    </w:p>
+    <w:p/>
+    <w:p/>
+    <w:p/>
+    <w:p/>
+    <w:p/>
+    <w:p/>
+    <w:p/>
+    <w:p>
+      <w:pPr>
+        <w:pStyle w:val="Paragraphedeliste"/>
+        <w:numPr>
+          <w:ilvl w:val="0"/>
+          <w:numId w:val="4"/>
+        </w:numPr>
+      </w:pPr>
+      <w:r>
+        <w:t>La classe Zone correspond aux différentes zones proposées par l’application. Elle est composé d’un nom, d’un descriptif et d’un type de Zone qui est une énumération des cas que l’on peut trouver (Par exemple une zone peut être un pays.).</w:t>
+      </w:r>
+      <w:r>
+        <w:t xml:space="preserve"> On trouve aussi le prix du permis correspondant à la zone ainsi que le nombre de pratiquant. </w:t>
+      </w:r>
+      <w:r>
+        <w:t xml:space="preserve"> Cette classe Zone est la classe mère de deux autres classes : la classe </w:t>
+      </w:r>
+      <w:proofErr w:type="spellStart"/>
+      <w:r>
+        <w:t>ZoneChasse</w:t>
+      </w:r>
+      <w:proofErr w:type="spellEnd"/>
+      <w:r>
+        <w:t xml:space="preserve"> et la classe </w:t>
+      </w:r>
+      <w:proofErr w:type="spellStart"/>
+      <w:r>
+        <w:t>ZonePeche</w:t>
+      </w:r>
+      <w:proofErr w:type="spellEnd"/>
+      <w:r>
+        <w:t xml:space="preserve"> que l’on va décrire ci-dessous.</w:t>
+      </w:r>
+    </w:p>
+    <w:p/>
+    <w:p>
+      <w:r>
+        <w:rPr>
+          <w:noProof/>
+          <w:lang w:eastAsia="fr-FR"/>
+        </w:rPr>
+        <w:drawing>
+          <wp:anchor distT="0" distB="0" distL="114300" distR="114300" simplePos="0" relativeHeight="251672576" behindDoc="0" locked="0" layoutInCell="1" allowOverlap="1" wp14:anchorId="68534CD4" wp14:editId="5EB7492A">
+            <wp:simplePos x="0" y="0"/>
+            <wp:positionH relativeFrom="column">
+              <wp:posOffset>-450474</wp:posOffset>
+            </wp:positionH>
+            <wp:positionV relativeFrom="paragraph">
+              <wp:posOffset>250825</wp:posOffset>
+            </wp:positionV>
+            <wp:extent cx="6660484" cy="2028190"/>
+            <wp:effectExtent l="0" t="0" r="0" b="0"/>
+            <wp:wrapNone/>
+            <wp:docPr id="17" name="Image 17"/>
+            <wp:cNvGraphicFramePr>
+              <a:graphicFrameLocks xmlns:a="http://schemas.openxmlformats.org/drawingml/2006/main" noChangeAspect="1"/>
+            </wp:cNvGraphicFramePr>
+            <a:graphic xmlns:a="http://schemas.openxmlformats.org/drawingml/2006/main">
+              <a:graphicData uri="http://schemas.openxmlformats.org/drawingml/2006/picture">
+                <pic:pic xmlns:pic="http://schemas.openxmlformats.org/drawingml/2006/picture">
+                  <pic:nvPicPr>
+                    <pic:cNvPr id="15" name="diagrammeClasse.jpg"/>
+                    <pic:cNvPicPr/>
+                  </pic:nvPicPr>
+                  <pic:blipFill rotWithShape="1">
+                    <a:blip r:embed="rId14" cstate="print">
+                      <a:extLst>
+                        <a:ext uri="{28A0092B-C50C-407E-A947-70E740481C1C}">
+                          <a14:useLocalDpi xmlns:a14="http://schemas.microsoft.com/office/drawing/2010/main" val="0"/>
+                        </a:ext>
+                      </a:extLst>
+                    </a:blip>
+                    <a:srcRect l="45204" r="20538" b="80039"/>
+                    <a:stretch/>
+                  </pic:blipFill>
+                  <pic:spPr bwMode="auto">
+                    <a:xfrm>
+                      <a:off x="0" y="0"/>
+                      <a:ext cx="6662758" cy="2028883"/>
+                    </a:xfrm>
+                    <a:prstGeom prst="rect">
+                      <a:avLst/>
+                    </a:prstGeom>
+                    <a:ln>
+                      <a:noFill/>
+                    </a:ln>
+                    <a:extLst>
+                      <a:ext uri="{53640926-AAD7-44D8-BBD7-CCE9431645EC}">
+                        <a14:shadowObscured xmlns:a14="http://schemas.microsoft.com/office/drawing/2010/main"/>
+                      </a:ext>
+                    </a:extLst>
+                  </pic:spPr>
+                </pic:pic>
+              </a:graphicData>
+            </a:graphic>
+            <wp14:sizeRelH relativeFrom="page">
+              <wp14:pctWidth>0</wp14:pctWidth>
+            </wp14:sizeRelH>
+            <wp14:sizeRelV relativeFrom="page">
+              <wp14:pctHeight>0</wp14:pctHeight>
+            </wp14:sizeRelV>
+          </wp:anchor>
+        </w:drawing>
+      </w:r>
+    </w:p>
+    <w:p/>
+    <w:p/>
+    <w:p/>
+    <w:p/>
+    <w:p/>
+    <w:p/>
+    <w:p/>
+    <w:p/>
+    <w:p>
+      <w:pPr>
+        <w:pStyle w:val="Paragraphedeliste"/>
+        <w:numPr>
+          <w:ilvl w:val="0"/>
+          <w:numId w:val="4"/>
+        </w:numPr>
+      </w:pPr>
+      <w:r>
+        <w:t xml:space="preserve">Comme dit précédemment, la classe </w:t>
+      </w:r>
+      <w:proofErr w:type="spellStart"/>
+      <w:r>
+        <w:t>ZoneChasse</w:t>
+      </w:r>
+      <w:proofErr w:type="spellEnd"/>
+      <w:r>
+        <w:t xml:space="preserve"> hérite de la classe Zone. Elle est plus spécifique car elle donne plus d’information. En effet, elle a pour attribut, une liste de type de chasse autorisé</w:t>
+      </w:r>
+      <w:r>
+        <w:t xml:space="preserve">. </w:t>
+      </w:r>
+      <w:r>
+        <w:t xml:space="preserve">Le type de chasse vient d’une énumération reprenant tous les types de chasse que l’application propose. </w:t>
+      </w:r>
+      <w:r>
+        <w:t xml:space="preserve">De plus la classe </w:t>
+      </w:r>
+      <w:proofErr w:type="spellStart"/>
+      <w:r>
+        <w:t>ZoneChasse</w:t>
+      </w:r>
+      <w:proofErr w:type="spellEnd"/>
+      <w:r>
+        <w:t xml:space="preserve"> possède une liste de Gibier.</w:t>
+      </w:r>
+    </w:p>
+    <w:p>
+      <w:r>
+        <w:rPr>
+          <w:noProof/>
+          <w:lang w:eastAsia="fr-FR"/>
+        </w:rPr>
+        <w:drawing>
+          <wp:anchor distT="0" distB="0" distL="114300" distR="114300" simplePos="0" relativeHeight="251679744" behindDoc="0" locked="0" layoutInCell="1" allowOverlap="1" wp14:anchorId="7E80D174" wp14:editId="2EF05A95">
+            <wp:simplePos x="0" y="0"/>
+            <wp:positionH relativeFrom="column">
+              <wp:posOffset>190500</wp:posOffset>
+            </wp:positionH>
+            <wp:positionV relativeFrom="paragraph">
+              <wp:posOffset>11430</wp:posOffset>
+            </wp:positionV>
+            <wp:extent cx="5567680" cy="2093840"/>
+            <wp:effectExtent l="0" t="0" r="0" b="0"/>
+            <wp:wrapNone/>
+            <wp:docPr id="18" name="Image 18"/>
+            <wp:cNvGraphicFramePr>
+              <a:graphicFrameLocks xmlns:a="http://schemas.openxmlformats.org/drawingml/2006/main" noChangeAspect="1"/>
+            </wp:cNvGraphicFramePr>
+            <a:graphic xmlns:a="http://schemas.openxmlformats.org/drawingml/2006/main">
+              <a:graphicData uri="http://schemas.openxmlformats.org/drawingml/2006/picture">
+                <pic:pic xmlns:pic="http://schemas.openxmlformats.org/drawingml/2006/picture">
+                  <pic:nvPicPr>
+                    <pic:cNvPr id="15" name="diagrammeClasse.jpg"/>
+                    <pic:cNvPicPr/>
+                  </pic:nvPicPr>
+                  <pic:blipFill rotWithShape="1">
+                    <a:blip r:embed="rId14" cstate="print">
+                      <a:extLst>
+                        <a:ext uri="{28A0092B-C50C-407E-A947-70E740481C1C}">
+                          <a14:useLocalDpi xmlns:a14="http://schemas.microsoft.com/office/drawing/2010/main" val="0"/>
+                        </a:ext>
+                      </a:extLst>
+                    </a:blip>
+                    <a:srcRect l="69932" t="78364"/>
+                    <a:stretch/>
+                  </pic:blipFill>
+                  <pic:spPr bwMode="auto">
+                    <a:xfrm>
+                      <a:off x="0" y="0"/>
+                      <a:ext cx="5567680" cy="2093840"/>
+                    </a:xfrm>
+                    <a:prstGeom prst="rect">
+                      <a:avLst/>
+                    </a:prstGeom>
+                    <a:ln>
+                      <a:noFill/>
+                    </a:ln>
+                    <a:extLst>
+                      <a:ext uri="{53640926-AAD7-44D8-BBD7-CCE9431645EC}">
+                        <a14:shadowObscured xmlns:a14="http://schemas.microsoft.com/office/drawing/2010/main"/>
+                      </a:ext>
+                    </a:extLst>
+                  </pic:spPr>
+                </pic:pic>
+              </a:graphicData>
+            </a:graphic>
+            <wp14:sizeRelH relativeFrom="page">
+              <wp14:pctWidth>0</wp14:pctWidth>
+            </wp14:sizeRelH>
+            <wp14:sizeRelV relativeFrom="page">
+              <wp14:pctHeight>0</wp14:pctHeight>
+            </wp14:sizeRelV>
+          </wp:anchor>
+        </w:drawing>
+      </w:r>
+    </w:p>
+    <w:p/>
+    <w:p/>
+    <w:p/>
+    <w:p/>
+    <w:p/>
+    <w:p>
+      <w:pPr>
+        <w:pStyle w:val="Paragraphedeliste"/>
+        <w:ind w:left="1440"/>
+      </w:pPr>
+    </w:p>
+    <w:p>
+      <w:pPr>
+        <w:pStyle w:val="Paragraphedeliste"/>
+        <w:numPr>
+          <w:ilvl w:val="0"/>
+          <w:numId w:val="4"/>
+        </w:numPr>
+      </w:pPr>
+      <w:r>
+        <w:rPr>
+          <w:noProof/>
+          <w:lang w:eastAsia="fr-FR"/>
+        </w:rPr>
+        <w:drawing>
+          <wp:anchor distT="0" distB="0" distL="114300" distR="114300" simplePos="0" relativeHeight="251685888" behindDoc="0" locked="0" layoutInCell="1" allowOverlap="1" wp14:anchorId="7C25A0A3" wp14:editId="4A908254">
+            <wp:simplePos x="0" y="0"/>
+            <wp:positionH relativeFrom="column">
+              <wp:posOffset>1538605</wp:posOffset>
+            </wp:positionH>
+            <wp:positionV relativeFrom="paragraph">
+              <wp:posOffset>629920</wp:posOffset>
+            </wp:positionV>
+            <wp:extent cx="2838450" cy="2419662"/>
+            <wp:effectExtent l="0" t="0" r="0" b="0"/>
+            <wp:wrapNone/>
+            <wp:docPr id="20" name="Image 20"/>
+            <wp:cNvGraphicFramePr>
+              <a:graphicFrameLocks xmlns:a="http://schemas.openxmlformats.org/drawingml/2006/main" noChangeAspect="1"/>
+            </wp:cNvGraphicFramePr>
+            <a:graphic xmlns:a="http://schemas.openxmlformats.org/drawingml/2006/main">
+              <a:graphicData uri="http://schemas.openxmlformats.org/drawingml/2006/picture">
+                <pic:pic xmlns:pic="http://schemas.openxmlformats.org/drawingml/2006/picture">
+                  <pic:nvPicPr>
+                    <pic:cNvPr id="15" name="diagrammeClasse.jpg"/>
+                    <pic:cNvPicPr/>
+                  </pic:nvPicPr>
+                  <pic:blipFill rotWithShape="1">
+                    <a:blip r:embed="rId14" cstate="print">
+                      <a:extLst>
+                        <a:ext uri="{28A0092B-C50C-407E-A947-70E740481C1C}">
+                          <a14:useLocalDpi xmlns:a14="http://schemas.microsoft.com/office/drawing/2010/main" val="0"/>
+                        </a:ext>
+                      </a:extLst>
+                    </a:blip>
+                    <a:srcRect l="9660" t="50263" r="74628" b="24113"/>
+                    <a:stretch/>
+                  </pic:blipFill>
+                  <pic:spPr bwMode="auto">
+                    <a:xfrm>
+                      <a:off x="0" y="0"/>
+                      <a:ext cx="2838450" cy="2419662"/>
+                    </a:xfrm>
+                    <a:prstGeom prst="rect">
+                      <a:avLst/>
+                    </a:prstGeom>
+                    <a:ln>
+                      <a:noFill/>
+                    </a:ln>
+                    <a:extLst>
+                      <a:ext uri="{53640926-AAD7-44D8-BBD7-CCE9431645EC}">
+                        <a14:shadowObscured xmlns:a14="http://schemas.microsoft.com/office/drawing/2010/main"/>
+                      </a:ext>
+                    </a:extLst>
+                  </pic:spPr>
+                </pic:pic>
+              </a:graphicData>
+            </a:graphic>
+            <wp14:sizeRelH relativeFrom="page">
+              <wp14:pctWidth>0</wp14:pctWidth>
+            </wp14:sizeRelH>
+            <wp14:sizeRelV relativeFrom="page">
+              <wp14:pctHeight>0</wp14:pctHeight>
+            </wp14:sizeRelV>
+          </wp:anchor>
+        </w:drawing>
+      </w:r>
+      <w:r>
+        <w:t xml:space="preserve">La classe </w:t>
+      </w:r>
+      <w:proofErr w:type="spellStart"/>
+      <w:r>
+        <w:t>ZonePeche</w:t>
+      </w:r>
+      <w:proofErr w:type="spellEnd"/>
+      <w:r>
+        <w:t xml:space="preserve"> est similaire à la classe </w:t>
+      </w:r>
+      <w:proofErr w:type="spellStart"/>
+      <w:r>
+        <w:t>ZoneChasse</w:t>
+      </w:r>
+      <w:proofErr w:type="spellEnd"/>
+      <w:r>
+        <w:t>, seul les informations changent c’est-à-dire que l’on trouve une liste des</w:t>
+      </w:r>
+      <w:r>
+        <w:t xml:space="preserve"> pratiques de pêche autorisées à la place des types de chasse autorisé.</w:t>
+      </w:r>
+      <w:r>
+        <w:t xml:space="preserve"> Cette classe possède une liste de Poisson.</w:t>
+      </w:r>
+    </w:p>
+    <w:p/>
+    <w:p>
+      <w:pPr>
+        <w:pStyle w:val="Paragraphedeliste"/>
+        <w:ind w:left="1440"/>
+      </w:pPr>
+    </w:p>
+    <w:p>
+      <w:pPr>
+        <w:pStyle w:val="Paragraphedeliste"/>
+        <w:ind w:left="1440"/>
+      </w:pPr>
+    </w:p>
+    <w:p>
+      <w:pPr>
+        <w:pStyle w:val="Paragraphedeliste"/>
+        <w:ind w:left="1440"/>
+      </w:pPr>
+    </w:p>
+    <w:p>
+      <w:pPr>
+        <w:pStyle w:val="Paragraphedeliste"/>
+        <w:ind w:left="1440"/>
+      </w:pPr>
+    </w:p>
+    <w:p>
+      <w:pPr>
+        <w:pStyle w:val="Paragraphedeliste"/>
+        <w:ind w:left="1440"/>
+      </w:pPr>
+    </w:p>
+    <w:p>
+      <w:pPr>
+        <w:pStyle w:val="Paragraphedeliste"/>
+        <w:ind w:left="1440"/>
+      </w:pPr>
+    </w:p>
+    <w:p>
+      <w:pPr>
+        <w:pStyle w:val="Paragraphedeliste"/>
+        <w:ind w:left="1440"/>
+      </w:pPr>
+    </w:p>
+    <w:p>
+      <w:pPr>
+        <w:pStyle w:val="Paragraphedeliste"/>
+        <w:ind w:left="1440"/>
+      </w:pPr>
+    </w:p>
+    <w:p>
+      <w:pPr>
+        <w:pStyle w:val="Paragraphedeliste"/>
+        <w:ind w:left="1440"/>
+      </w:pPr>
+    </w:p>
+    <w:p>
+      <w:pPr>
+        <w:pStyle w:val="Paragraphedeliste"/>
+        <w:ind w:left="1440"/>
+      </w:pPr>
+    </w:p>
+    <w:p>
+      <w:pPr>
+        <w:pStyle w:val="Paragraphedeliste"/>
+        <w:ind w:left="1440"/>
+      </w:pPr>
+    </w:p>
+    <w:p>
+      <w:pPr>
+        <w:pStyle w:val="Paragraphedeliste"/>
+        <w:numPr>
+          <w:ilvl w:val="0"/>
+          <w:numId w:val="4"/>
+        </w:numPr>
+      </w:pPr>
+      <w:r>
+        <w:t>Nous allons maintenant parler de la classe Animal. C’est une classe abstraite qui correspond aux animaux de notre application. Elle est abstraite car on ne peut pas faire d’instanciation. En effet, il faut que l’instanciation d’un animal soit plus précise, c’est-à-dire que l’on fasse la différence entre les poissons et les gibiers. C’est pour cette raison que deux classes vont hériter de celle-ci : La classe Gibier et</w:t>
+      </w:r>
+      <w:r>
+        <w:t xml:space="preserve"> la classe Poisson. Ces deux classes ont des attributs en commun que l’on retrouve dans la </w:t>
+      </w:r>
+      <w:r>
+        <w:lastRenderedPageBreak/>
+        <w:t>classe Animal : un nom commun, un nom scientifique, une famille, un descriptif et un chemin menant à une photo de l’animal.</w:t>
+      </w:r>
+    </w:p>
+    <w:p>
+      <w:pPr>
+        <w:pStyle w:val="Paragraphedeliste"/>
+        <w:ind w:left="1440"/>
+      </w:pPr>
+      <w:r>
+        <w:rPr>
+          <w:noProof/>
+          <w:lang w:eastAsia="fr-FR"/>
+        </w:rPr>
+        <w:drawing>
+          <wp:anchor distT="0" distB="0" distL="114300" distR="114300" simplePos="0" relativeHeight="251700736" behindDoc="0" locked="0" layoutInCell="1" allowOverlap="1" wp14:anchorId="77729692" wp14:editId="02074DA3">
+            <wp:simplePos x="0" y="0"/>
+            <wp:positionH relativeFrom="column">
+              <wp:posOffset>909955</wp:posOffset>
+            </wp:positionH>
+            <wp:positionV relativeFrom="paragraph">
+              <wp:posOffset>-734060</wp:posOffset>
+            </wp:positionV>
+            <wp:extent cx="3305176" cy="1878730"/>
+            <wp:effectExtent l="0" t="0" r="0" b="0"/>
+            <wp:wrapNone/>
+            <wp:docPr id="21" name="Image 21"/>
+            <wp:cNvGraphicFramePr>
+              <a:graphicFrameLocks xmlns:a="http://schemas.openxmlformats.org/drawingml/2006/main" noChangeAspect="1"/>
+            </wp:cNvGraphicFramePr>
+            <a:graphic xmlns:a="http://schemas.openxmlformats.org/drawingml/2006/main">
+              <a:graphicData uri="http://schemas.openxmlformats.org/drawingml/2006/picture">
+                <pic:pic xmlns:pic="http://schemas.openxmlformats.org/drawingml/2006/picture">
+                  <pic:nvPicPr>
+                    <pic:cNvPr id="15" name="diagrammeClasse.jpg"/>
+                    <pic:cNvPicPr/>
+                  </pic:nvPicPr>
+                  <pic:blipFill rotWithShape="1">
+                    <a:blip r:embed="rId14" cstate="print">
+                      <a:extLst>
+                        <a:ext uri="{28A0092B-C50C-407E-A947-70E740481C1C}">
+                          <a14:useLocalDpi xmlns:a14="http://schemas.microsoft.com/office/drawing/2010/main" val="0"/>
+                        </a:ext>
+                      </a:extLst>
+                    </a:blip>
+                    <a:srcRect l="12364" t="83771" r="75401" b="2924"/>
+                    <a:stretch/>
+                  </pic:blipFill>
+                  <pic:spPr bwMode="auto">
+                    <a:xfrm>
+                      <a:off x="0" y="0"/>
+                      <a:ext cx="3305176" cy="1878730"/>
+                    </a:xfrm>
+                    <a:prstGeom prst="rect">
+                      <a:avLst/>
+                    </a:prstGeom>
+                    <a:ln>
+                      <a:noFill/>
+                    </a:ln>
+                    <a:extLst>
+                      <a:ext uri="{53640926-AAD7-44D8-BBD7-CCE9431645EC}">
+                        <a14:shadowObscured xmlns:a14="http://schemas.microsoft.com/office/drawing/2010/main"/>
+                      </a:ext>
+                    </a:extLst>
+                  </pic:spPr>
+                </pic:pic>
+              </a:graphicData>
+            </a:graphic>
+            <wp14:sizeRelH relativeFrom="page">
+              <wp14:pctWidth>0</wp14:pctWidth>
+            </wp14:sizeRelH>
+            <wp14:sizeRelV relativeFrom="page">
+              <wp14:pctHeight>0</wp14:pctHeight>
+            </wp14:sizeRelV>
+          </wp:anchor>
+        </w:drawing>
+      </w:r>
+    </w:p>
+    <w:p>
+      <w:pPr>
+        <w:pStyle w:val="Paragraphedeliste"/>
+        <w:ind w:left="1440"/>
+      </w:pPr>
+    </w:p>
+    <w:p>
+      <w:pPr>
+        <w:pStyle w:val="Paragraphedeliste"/>
+        <w:ind w:left="1440"/>
+      </w:pPr>
+    </w:p>
+    <w:p>
+      <w:pPr>
+        <w:pStyle w:val="Paragraphedeliste"/>
+        <w:ind w:left="1440"/>
+      </w:pPr>
+    </w:p>
+    <w:p>
+      <w:pPr>
+        <w:pStyle w:val="Paragraphedeliste"/>
+        <w:ind w:left="1440"/>
+      </w:pPr>
+    </w:p>
+    <w:p>
+      <w:pPr>
+        <w:pStyle w:val="Paragraphedeliste"/>
+        <w:ind w:left="1440"/>
+      </w:pPr>
+    </w:p>
+    <w:p>
+      <w:pPr>
+        <w:pStyle w:val="Paragraphedeliste"/>
+        <w:numPr>
+          <w:ilvl w:val="0"/>
+          <w:numId w:val="4"/>
+        </w:numPr>
+      </w:pPr>
+      <w:r>
+        <w:t>La classe Poisson hérite de la classe Animal et à pour attribut une taille moyenne.</w:t>
+      </w:r>
+    </w:p>
+    <w:p>
+      <w:r>
+        <w:rPr>
+          <w:b/>
+          <w:noProof/>
+          <w:sz w:val="40"/>
+          <w:szCs w:val="40"/>
+          <w:u w:val="single"/>
+          <w:lang w:eastAsia="fr-FR"/>
+        </w:rPr>
+        <w:drawing>
+          <wp:anchor distT="0" distB="0" distL="114300" distR="114300" simplePos="0" relativeHeight="251711488" behindDoc="0" locked="0" layoutInCell="1" allowOverlap="1" wp14:anchorId="164053A2" wp14:editId="3CD51F9B">
+            <wp:simplePos x="0" y="0"/>
+            <wp:positionH relativeFrom="column">
+              <wp:posOffset>995045</wp:posOffset>
+            </wp:positionH>
+            <wp:positionV relativeFrom="paragraph">
+              <wp:posOffset>14605</wp:posOffset>
+            </wp:positionV>
+            <wp:extent cx="3772006" cy="2605086"/>
+            <wp:effectExtent l="0" t="0" r="0" b="0"/>
+            <wp:wrapNone/>
+            <wp:docPr id="25" name="Image 25"/>
+            <wp:cNvGraphicFramePr>
+              <a:graphicFrameLocks xmlns:a="http://schemas.openxmlformats.org/drawingml/2006/main" noChangeAspect="1"/>
+            </wp:cNvGraphicFramePr>
+            <a:graphic xmlns:a="http://schemas.openxmlformats.org/drawingml/2006/main">
+              <a:graphicData uri="http://schemas.openxmlformats.org/drawingml/2006/picture">
+                <pic:pic xmlns:pic="http://schemas.openxmlformats.org/drawingml/2006/picture">
+                  <pic:nvPicPr>
+                    <pic:cNvPr id="23" name="diagrammeClasse.jpg"/>
+                    <pic:cNvPicPr/>
+                  </pic:nvPicPr>
+                  <pic:blipFill rotWithShape="1">
+                    <a:blip r:embed="rId15" cstate="print">
+                      <a:extLst>
+                        <a:ext uri="{28A0092B-C50C-407E-A947-70E740481C1C}">
+                          <a14:useLocalDpi xmlns:a14="http://schemas.microsoft.com/office/drawing/2010/main" val="0"/>
+                        </a:ext>
+                      </a:extLst>
+                    </a:blip>
+                    <a:srcRect l="1" t="15674" r="76852" b="53738"/>
+                    <a:stretch/>
+                  </pic:blipFill>
+                  <pic:spPr bwMode="auto">
+                    <a:xfrm>
+                      <a:off x="0" y="0"/>
+                      <a:ext cx="3772006" cy="2605086"/>
+                    </a:xfrm>
+                    <a:prstGeom prst="rect">
+                      <a:avLst/>
+                    </a:prstGeom>
+                    <a:ln>
+                      <a:noFill/>
+                    </a:ln>
+                    <a:extLst>
+                      <a:ext uri="{53640926-AAD7-44D8-BBD7-CCE9431645EC}">
+                        <a14:shadowObscured xmlns:a14="http://schemas.microsoft.com/office/drawing/2010/main"/>
+                      </a:ext>
+                    </a:extLst>
+                  </pic:spPr>
+                </pic:pic>
+              </a:graphicData>
+            </a:graphic>
+            <wp14:sizeRelH relativeFrom="page">
+              <wp14:pctWidth>0</wp14:pctWidth>
+            </wp14:sizeRelH>
+            <wp14:sizeRelV relativeFrom="page">
+              <wp14:pctHeight>0</wp14:pctHeight>
+            </wp14:sizeRelV>
+          </wp:anchor>
+        </w:drawing>
+      </w:r>
+    </w:p>
+    <w:p/>
+    <w:p/>
+    <w:p/>
+    <w:p/>
+    <w:p/>
+    <w:p/>
+    <w:p>
+      <w:pPr>
+        <w:pStyle w:val="Paragraphedeliste"/>
+        <w:ind w:left="1440"/>
+      </w:pPr>
+    </w:p>
+    <w:p>
+      <w:pPr>
+        <w:pStyle w:val="Paragraphedeliste"/>
+        <w:ind w:left="1440"/>
+      </w:pPr>
+    </w:p>
+    <w:p>
+      <w:pPr>
+        <w:pStyle w:val="Paragraphedeliste"/>
+        <w:ind w:left="1440"/>
+      </w:pPr>
+    </w:p>
+    <w:p>
+      <w:pPr>
+        <w:pStyle w:val="Paragraphedeliste"/>
+        <w:numPr>
+          <w:ilvl w:val="0"/>
+          <w:numId w:val="4"/>
+        </w:numPr>
+      </w:pPr>
+      <w:r>
+        <w:t>La partie Gibier est plus complexe que la partie Poisson car elle est composé</w:t>
+      </w:r>
+      <w:r>
+        <w:t>e</w:t>
+      </w:r>
+      <w:r>
+        <w:t xml:space="preserve"> de la classe Gibier qui hérite de la classe Animal mais qui a deux filles : la Classe </w:t>
+      </w:r>
+      <w:proofErr w:type="spellStart"/>
+      <w:r>
+        <w:t>GibierPlume</w:t>
+      </w:r>
+      <w:proofErr w:type="spellEnd"/>
+      <w:r>
+        <w:t xml:space="preserve"> pour les gibiers à plume</w:t>
+      </w:r>
+      <w:r>
+        <w:t>s</w:t>
+      </w:r>
+      <w:r>
+        <w:t xml:space="preserve"> (Bécasse, faisan …) et la classe </w:t>
+      </w:r>
+      <w:proofErr w:type="spellStart"/>
+      <w:r>
+        <w:t>GibierPoil</w:t>
+      </w:r>
+      <w:proofErr w:type="spellEnd"/>
+      <w:r>
+        <w:t xml:space="preserve"> pour les gibiers à poil</w:t>
+      </w:r>
+      <w:r>
+        <w:t>s</w:t>
+      </w:r>
+      <w:r>
+        <w:t xml:space="preserve"> (sanglier, cerf …)</w:t>
+      </w:r>
+      <w:r>
+        <w:t>. Un gibier a un poids moyen,</w:t>
+      </w:r>
+      <w:r>
+        <w:t xml:space="preserve"> </w:t>
+      </w:r>
+      <w:r>
+        <w:t>un</w:t>
+      </w:r>
+      <w:r>
+        <w:t xml:space="preserve"> gibier à plume</w:t>
+      </w:r>
+      <w:r>
+        <w:t>s peut savoir voler alors qu’un gibier à poils peut avoir des bois.</w:t>
+      </w:r>
+    </w:p>
     <w:p/>
     <w:p/>
     <w:p/>
@@ -1002,10 +2013,10 @@
                     <pic:cNvPicPr/>
                   </pic:nvPicPr>
                   <pic:blipFill>
-                    <a:blip r:embed="rId12" cstate="print">
+                    <a:blip r:embed="rId16" cstate="print">
                       <a:extLst>
                         <a:ext uri="{28A0092B-C50C-407E-A947-70E740481C1C}">
-                          <a14:useLocalDpi xmlns:a14="http://schemas.microsoft.com/office/drawing/2010/main" xmlns:wps="http://schemas.microsoft.com/office/word/2010/wordprocessingShape" xmlns:wpi="http://schemas.microsoft.com/office/word/2010/wordprocessingInk" xmlns:wpg="http://schemas.microsoft.com/office/word/2010/wordprocessingGroup" xmlns:w16se="http://schemas.microsoft.com/office/word/2015/wordml/symex" xmlns:w15="http://schemas.microsoft.com/office/word/2012/wordml" xmlns:w14="http://schemas.microsoft.com/office/word/2010/wordml" xmlns:w="http://schemas.openxmlformats.org/wordprocessingml/2006/main" xmlns:w10="urn:schemas-microsoft-com:office:word" xmlns:wp14="http://schemas.microsoft.com/office/word/2010/wordprocessingDrawing" xmlns:v="urn:schemas-microsoft-com:vml" xmlns:o="urn:schemas-microsoft-com:office:office" xmlns:mc="http://schemas.openxmlformats.org/markup-compatibility/2006" xmlns:cx2="http://schemas.microsoft.com/office/drawing/2015/10/21/chartex" xmlns:cx1="http://schemas.microsoft.com/office/drawing/2015/9/8/chartex" xmlns:cx="http://schemas.microsoft.com/office/drawing/2014/chartex" xmlns:wpc="http://schemas.microsoft.com/office/word/2010/wordprocessingCanvas" xmlns="" val="0"/>
+                          <a14:useLocalDpi xmlns:a14="http://schemas.microsoft.com/office/drawing/2010/main" val="0"/>
                         </a:ext>
                       </a:extLst>
                     </a:blip>
@@ -1577,7 +2588,21 @@
           <w:sz w:val="24"/>
           <w:szCs w:val="24"/>
         </w:rPr>
-        <w:t>« Façade »). Cette classe possède un attribut de type IDataManager. Cette interface impose</w:t>
+        <w:t>« Façade »).</w:t>
+      </w:r>
+      <w:r>
+        <w:rPr>
+          <w:sz w:val="24"/>
+          <w:szCs w:val="24"/>
+        </w:rPr>
+        <w:t xml:space="preserve"> On utilise ce patron de conception car il permet de donner l’accès au métier par le biais d’une seule classe.</w:t>
+      </w:r>
+      <w:r>
+        <w:rPr>
+          <w:sz w:val="24"/>
+          <w:szCs w:val="24"/>
+        </w:rPr>
+        <w:t xml:space="preserve"> Cette classe possède un attribut de type IDataManager. Cette interface impose</w:t>
       </w:r>
       <w:r>
         <w:rPr>
@@ -1661,55 +2686,50 @@
           <w:sz w:val="24"/>
           <w:szCs w:val="24"/>
         </w:rPr>
+        <w:t xml:space="preserve"> On utilise ce patron de conception car de cette manière on peut facilement changer le type de Persistance. Par exemple, si on veut que la persistance soit de la persistance binaire alors la classe gérant cette persistance implémente l’interface </w:t>
+      </w:r>
+      <w:proofErr w:type="spellStart"/>
+      <w:r>
+        <w:rPr>
+          <w:sz w:val="24"/>
+          <w:szCs w:val="24"/>
+        </w:rPr>
+        <w:t>IDataManager</w:t>
+      </w:r>
+      <w:proofErr w:type="spellEnd"/>
+      <w:r>
+        <w:rPr>
+          <w:sz w:val="24"/>
+          <w:szCs w:val="24"/>
+        </w:rPr>
+        <w:t xml:space="preserve"> et il suffit de modifier lors de la création du Manager l’attribut de type </w:t>
+      </w:r>
+      <w:proofErr w:type="spellStart"/>
+      <w:r>
+        <w:rPr>
+          <w:sz w:val="24"/>
+          <w:szCs w:val="24"/>
+        </w:rPr>
+        <w:t>IDataManager</w:t>
+      </w:r>
+      <w:proofErr w:type="spellEnd"/>
+      <w:r>
+        <w:rPr>
+          <w:sz w:val="24"/>
+          <w:szCs w:val="24"/>
+        </w:rPr>
+        <w:t>.</w:t>
+      </w:r>
+      <w:bookmarkStart w:id="0" w:name="_GoBack"/>
+      <w:bookmarkEnd w:id="0"/>
+      <w:r>
+        <w:rPr>
+          <w:sz w:val="24"/>
+          <w:szCs w:val="24"/>
+        </w:rPr>
         <w:t xml:space="preserve"> </w:t>
       </w:r>
     </w:p>
-    <w:p>
-      <w:pPr>
-        <w:pStyle w:val="Paragraphedeliste"/>
-        <w:ind w:left="1065"/>
-        <w:rPr>
-          <w:sz w:val="24"/>
-          <w:szCs w:val="24"/>
-        </w:rPr>
-      </w:pPr>
-    </w:p>
-    <w:p>
-      <w:pPr>
-        <w:pStyle w:val="Paragraphedeliste"/>
-        <w:ind w:left="1065"/>
-        <w:rPr>
-          <w:sz w:val="24"/>
-          <w:szCs w:val="24"/>
-        </w:rPr>
-      </w:pPr>
-    </w:p>
-    <w:p/>
-    <w:p/>
-    <w:p/>
-    <w:p/>
-    <w:p/>
-    <w:p/>
-    <w:p/>
-    <w:p/>
-    <w:p/>
-    <w:p/>
-    <w:p/>
-    <w:p/>
-    <w:p/>
-    <w:p/>
-    <w:p/>
-    <w:p/>
-    <w:p/>
-    <w:p/>
-    <w:p/>
-    <w:p/>
-    <w:p/>
-    <w:p/>
-    <w:p/>
-    <w:p/>
-    <w:p/>
-    <w:p/>
     <w:p/>
     <w:p>
       <w:pPr>
@@ -1759,8 +2779,8 @@
 </file>
 
 <file path=word/numbering.xml><?xml version="1.0" encoding="utf-8"?>
-<w:numbering xmlns:ve="http://schemas.openxmlformats.org/markup-compatibility/2006" xmlns:o="urn:schemas-microsoft-com:office:office" xmlns:r="http://schemas.openxmlformats.org/officeDocument/2006/relationships" xmlns:m="http://schemas.openxmlformats.org/officeDocument/2006/math" xmlns:v="urn:schemas-microsoft-com:vml" xmlns:wp="http://schemas.openxmlformats.org/drawingml/2006/wordprocessingDrawing" xmlns:w10="urn:schemas-microsoft-com:office:word" xmlns:w="http://schemas.openxmlformats.org/wordprocessingml/2006/main" xmlns:wne="http://schemas.microsoft.com/office/word/2006/wordml">
-  <w:abstractNum w:abstractNumId="0">
+<w:numbering xmlns:wpc="http://schemas.microsoft.com/office/word/2010/wordprocessingCanvas" xmlns:cx="http://schemas.microsoft.com/office/drawing/2014/chartex" xmlns:cx1="http://schemas.microsoft.com/office/drawing/2015/9/8/chartex" xmlns:mc="http://schemas.openxmlformats.org/markup-compatibility/2006" xmlns:o="urn:schemas-microsoft-com:office:office" xmlns:r="http://schemas.openxmlformats.org/officeDocument/2006/relationships" xmlns:m="http://schemas.openxmlformats.org/officeDocument/2006/math" xmlns:v="urn:schemas-microsoft-com:vml" xmlns:wp14="http://schemas.microsoft.com/office/word/2010/wordprocessingDrawing" xmlns:wp="http://schemas.openxmlformats.org/drawingml/2006/wordprocessingDrawing" xmlns:w10="urn:schemas-microsoft-com:office:word" xmlns:w="http://schemas.openxmlformats.org/wordprocessingml/2006/main" xmlns:w14="http://schemas.microsoft.com/office/word/2010/wordml" xmlns:w15="http://schemas.microsoft.com/office/word/2012/wordml" xmlns:w16se="http://schemas.microsoft.com/office/word/2015/wordml/symex" xmlns:wpg="http://schemas.microsoft.com/office/word/2010/wordprocessingGroup" xmlns:wpi="http://schemas.microsoft.com/office/word/2010/wordprocessingInk" xmlns:wne="http://schemas.microsoft.com/office/word/2006/wordml" xmlns:wps="http://schemas.microsoft.com/office/word/2010/wordprocessingShape" mc:Ignorable="w14 w15 w16se wp14">
+  <w:abstractNum w:abstractNumId="0" w15:restartNumberingAfterBreak="0">
     <w:nsid w:val="07113E93"/>
     <w:multiLevelType w:val="hybridMultilevel"/>
     <w:tmpl w:val="1F36B71C"/>
@@ -1849,10 +2869,236 @@
       </w:pPr>
     </w:lvl>
   </w:abstractNum>
-  <w:abstractNum w:abstractNumId="1">
+  <w:abstractNum w:abstractNumId="1" w15:restartNumberingAfterBreak="0">
     <w:nsid w:val="41A8068C"/>
     <w:multiLevelType w:val="hybridMultilevel"/>
     <w:tmpl w:val="3FFABA8E"/>
+    <w:lvl w:ilvl="0" w:tplc="040C000B">
+      <w:start w:val="1"/>
+      <w:numFmt w:val="bullet"/>
+      <w:lvlText w:val=""/>
+      <w:lvlJc w:val="left"/>
+      <w:pPr>
+        <w:ind w:left="720" w:hanging="360"/>
+      </w:pPr>
+      <w:rPr>
+        <w:rFonts w:ascii="Wingdings" w:hAnsi="Wingdings" w:hint="default"/>
+      </w:rPr>
+    </w:lvl>
+    <w:lvl w:ilvl="1" w:tplc="040C0003" w:tentative="1">
+      <w:start w:val="1"/>
+      <w:numFmt w:val="bullet"/>
+      <w:lvlText w:val="o"/>
+      <w:lvlJc w:val="left"/>
+      <w:pPr>
+        <w:ind w:left="1440" w:hanging="360"/>
+      </w:pPr>
+      <w:rPr>
+        <w:rFonts w:ascii="Courier New" w:hAnsi="Courier New" w:cs="Courier New" w:hint="default"/>
+      </w:rPr>
+    </w:lvl>
+    <w:lvl w:ilvl="2" w:tplc="040C0005" w:tentative="1">
+      <w:start w:val="1"/>
+      <w:numFmt w:val="bullet"/>
+      <w:lvlText w:val=""/>
+      <w:lvlJc w:val="left"/>
+      <w:pPr>
+        <w:ind w:left="2160" w:hanging="360"/>
+      </w:pPr>
+      <w:rPr>
+        <w:rFonts w:ascii="Wingdings" w:hAnsi="Wingdings" w:hint="default"/>
+      </w:rPr>
+    </w:lvl>
+    <w:lvl w:ilvl="3" w:tplc="040C0001" w:tentative="1">
+      <w:start w:val="1"/>
+      <w:numFmt w:val="bullet"/>
+      <w:lvlText w:val=""/>
+      <w:lvlJc w:val="left"/>
+      <w:pPr>
+        <w:ind w:left="2880" w:hanging="360"/>
+      </w:pPr>
+      <w:rPr>
+        <w:rFonts w:ascii="Symbol" w:hAnsi="Symbol" w:hint="default"/>
+      </w:rPr>
+    </w:lvl>
+    <w:lvl w:ilvl="4" w:tplc="040C0003" w:tentative="1">
+      <w:start w:val="1"/>
+      <w:numFmt w:val="bullet"/>
+      <w:lvlText w:val="o"/>
+      <w:lvlJc w:val="left"/>
+      <w:pPr>
+        <w:ind w:left="3600" w:hanging="360"/>
+      </w:pPr>
+      <w:rPr>
+        <w:rFonts w:ascii="Courier New" w:hAnsi="Courier New" w:cs="Courier New" w:hint="default"/>
+      </w:rPr>
+    </w:lvl>
+    <w:lvl w:ilvl="5" w:tplc="040C0005" w:tentative="1">
+      <w:start w:val="1"/>
+      <w:numFmt w:val="bullet"/>
+      <w:lvlText w:val=""/>
+      <w:lvlJc w:val="left"/>
+      <w:pPr>
+        <w:ind w:left="4320" w:hanging="360"/>
+      </w:pPr>
+      <w:rPr>
+        <w:rFonts w:ascii="Wingdings" w:hAnsi="Wingdings" w:hint="default"/>
+      </w:rPr>
+    </w:lvl>
+    <w:lvl w:ilvl="6" w:tplc="040C0001" w:tentative="1">
+      <w:start w:val="1"/>
+      <w:numFmt w:val="bullet"/>
+      <w:lvlText w:val=""/>
+      <w:lvlJc w:val="left"/>
+      <w:pPr>
+        <w:ind w:left="5040" w:hanging="360"/>
+      </w:pPr>
+      <w:rPr>
+        <w:rFonts w:ascii="Symbol" w:hAnsi="Symbol" w:hint="default"/>
+      </w:rPr>
+    </w:lvl>
+    <w:lvl w:ilvl="7" w:tplc="040C0003" w:tentative="1">
+      <w:start w:val="1"/>
+      <w:numFmt w:val="bullet"/>
+      <w:lvlText w:val="o"/>
+      <w:lvlJc w:val="left"/>
+      <w:pPr>
+        <w:ind w:left="5760" w:hanging="360"/>
+      </w:pPr>
+      <w:rPr>
+        <w:rFonts w:ascii="Courier New" w:hAnsi="Courier New" w:cs="Courier New" w:hint="default"/>
+      </w:rPr>
+    </w:lvl>
+    <w:lvl w:ilvl="8" w:tplc="040C0005" w:tentative="1">
+      <w:start w:val="1"/>
+      <w:numFmt w:val="bullet"/>
+      <w:lvlText w:val=""/>
+      <w:lvlJc w:val="left"/>
+      <w:pPr>
+        <w:ind w:left="6480" w:hanging="360"/>
+      </w:pPr>
+      <w:rPr>
+        <w:rFonts w:ascii="Wingdings" w:hAnsi="Wingdings" w:hint="default"/>
+      </w:rPr>
+    </w:lvl>
+  </w:abstractNum>
+  <w:abstractNum w:abstractNumId="2" w15:restartNumberingAfterBreak="0">
+    <w:nsid w:val="432A51B4"/>
+    <w:multiLevelType w:val="hybridMultilevel"/>
+    <w:tmpl w:val="5B565482"/>
+    <w:lvl w:ilvl="0" w:tplc="040C0001">
+      <w:start w:val="1"/>
+      <w:numFmt w:val="bullet"/>
+      <w:lvlText w:val=""/>
+      <w:lvlJc w:val="left"/>
+      <w:pPr>
+        <w:ind w:left="1440" w:hanging="360"/>
+      </w:pPr>
+      <w:rPr>
+        <w:rFonts w:ascii="Symbol" w:hAnsi="Symbol" w:hint="default"/>
+      </w:rPr>
+    </w:lvl>
+    <w:lvl w:ilvl="1" w:tplc="040C0003" w:tentative="1">
+      <w:start w:val="1"/>
+      <w:numFmt w:val="bullet"/>
+      <w:lvlText w:val="o"/>
+      <w:lvlJc w:val="left"/>
+      <w:pPr>
+        <w:ind w:left="2160" w:hanging="360"/>
+      </w:pPr>
+      <w:rPr>
+        <w:rFonts w:ascii="Courier New" w:hAnsi="Courier New" w:cs="Courier New" w:hint="default"/>
+      </w:rPr>
+    </w:lvl>
+    <w:lvl w:ilvl="2" w:tplc="040C0005" w:tentative="1">
+      <w:start w:val="1"/>
+      <w:numFmt w:val="bullet"/>
+      <w:lvlText w:val=""/>
+      <w:lvlJc w:val="left"/>
+      <w:pPr>
+        <w:ind w:left="2880" w:hanging="360"/>
+      </w:pPr>
+      <w:rPr>
+        <w:rFonts w:ascii="Wingdings" w:hAnsi="Wingdings" w:hint="default"/>
+      </w:rPr>
+    </w:lvl>
+    <w:lvl w:ilvl="3" w:tplc="040C0001" w:tentative="1">
+      <w:start w:val="1"/>
+      <w:numFmt w:val="bullet"/>
+      <w:lvlText w:val=""/>
+      <w:lvlJc w:val="left"/>
+      <w:pPr>
+        <w:ind w:left="3600" w:hanging="360"/>
+      </w:pPr>
+      <w:rPr>
+        <w:rFonts w:ascii="Symbol" w:hAnsi="Symbol" w:hint="default"/>
+      </w:rPr>
+    </w:lvl>
+    <w:lvl w:ilvl="4" w:tplc="040C0003" w:tentative="1">
+      <w:start w:val="1"/>
+      <w:numFmt w:val="bullet"/>
+      <w:lvlText w:val="o"/>
+      <w:lvlJc w:val="left"/>
+      <w:pPr>
+        <w:ind w:left="4320" w:hanging="360"/>
+      </w:pPr>
+      <w:rPr>
+        <w:rFonts w:ascii="Courier New" w:hAnsi="Courier New" w:cs="Courier New" w:hint="default"/>
+      </w:rPr>
+    </w:lvl>
+    <w:lvl w:ilvl="5" w:tplc="040C0005" w:tentative="1">
+      <w:start w:val="1"/>
+      <w:numFmt w:val="bullet"/>
+      <w:lvlText w:val=""/>
+      <w:lvlJc w:val="left"/>
+      <w:pPr>
+        <w:ind w:left="5040" w:hanging="360"/>
+      </w:pPr>
+      <w:rPr>
+        <w:rFonts w:ascii="Wingdings" w:hAnsi="Wingdings" w:hint="default"/>
+      </w:rPr>
+    </w:lvl>
+    <w:lvl w:ilvl="6" w:tplc="040C0001" w:tentative="1">
+      <w:start w:val="1"/>
+      <w:numFmt w:val="bullet"/>
+      <w:lvlText w:val=""/>
+      <w:lvlJc w:val="left"/>
+      <w:pPr>
+        <w:ind w:left="5760" w:hanging="360"/>
+      </w:pPr>
+      <w:rPr>
+        <w:rFonts w:ascii="Symbol" w:hAnsi="Symbol" w:hint="default"/>
+      </w:rPr>
+    </w:lvl>
+    <w:lvl w:ilvl="7" w:tplc="040C0003" w:tentative="1">
+      <w:start w:val="1"/>
+      <w:numFmt w:val="bullet"/>
+      <w:lvlText w:val="o"/>
+      <w:lvlJc w:val="left"/>
+      <w:pPr>
+        <w:ind w:left="6480" w:hanging="360"/>
+      </w:pPr>
+      <w:rPr>
+        <w:rFonts w:ascii="Courier New" w:hAnsi="Courier New" w:cs="Courier New" w:hint="default"/>
+      </w:rPr>
+    </w:lvl>
+    <w:lvl w:ilvl="8" w:tplc="040C0005" w:tentative="1">
+      <w:start w:val="1"/>
+      <w:numFmt w:val="bullet"/>
+      <w:lvlText w:val=""/>
+      <w:lvlJc w:val="left"/>
+      <w:pPr>
+        <w:ind w:left="7200" w:hanging="360"/>
+      </w:pPr>
+      <w:rPr>
+        <w:rFonts w:ascii="Wingdings" w:hAnsi="Wingdings" w:hint="default"/>
+      </w:rPr>
+    </w:lvl>
+  </w:abstractNum>
+  <w:abstractNum w:abstractNumId="3" w15:restartNumberingAfterBreak="0">
+    <w:nsid w:val="6F4A2CDB"/>
+    <w:multiLevelType w:val="hybridMultilevel"/>
+    <w:tmpl w:val="0F0A6620"/>
     <w:lvl w:ilvl="0" w:tplc="040C000B">
       <w:start w:val="1"/>
       <w:numFmt w:val="bullet"/>
@@ -1968,11 +3214,17 @@
   <w:num w:numId="2">
     <w:abstractNumId w:val="0"/>
   </w:num>
+  <w:num w:numId="3">
+    <w:abstractNumId w:val="3"/>
+  </w:num>
+  <w:num w:numId="4">
+    <w:abstractNumId w:val="2"/>
+  </w:num>
 </w:numbering>
 </file>
 
 <file path=word/styles.xml><?xml version="1.0" encoding="utf-8"?>
-<w:styles xmlns:r="http://schemas.openxmlformats.org/officeDocument/2006/relationships" xmlns:w="http://schemas.openxmlformats.org/wordprocessingml/2006/main">
+<w:styles xmlns:mc="http://schemas.openxmlformats.org/markup-compatibility/2006" xmlns:r="http://schemas.openxmlformats.org/officeDocument/2006/relationships" xmlns:w="http://schemas.openxmlformats.org/wordprocessingml/2006/main" xmlns:w14="http://schemas.microsoft.com/office/word/2010/wordml" xmlns:w15="http://schemas.microsoft.com/office/word/2012/wordml" xmlns:w16se="http://schemas.microsoft.com/office/word/2015/wordml/symex" mc:Ignorable="w14 w15 w16se">
   <w:docDefaults>
     <w:rPrDefault>
       <w:rPr>
@@ -1988,144 +3240,378 @@
       </w:pPr>
     </w:pPrDefault>
   </w:docDefaults>
-  <w:latentStyles w:defLockedState="0" w:defUIPriority="99" w:defSemiHidden="1" w:defUnhideWhenUsed="1" w:defQFormat="0" w:count="267">
-    <w:lsdException w:name="Normal" w:semiHidden="0" w:uiPriority="0" w:unhideWhenUsed="0" w:qFormat="1"/>
-    <w:lsdException w:name="heading 1" w:semiHidden="0" w:uiPriority="9" w:unhideWhenUsed="0" w:qFormat="1"/>
-    <w:lsdException w:name="heading 2" w:uiPriority="9" w:qFormat="1"/>
-    <w:lsdException w:name="heading 3" w:uiPriority="9" w:qFormat="1"/>
-    <w:lsdException w:name="heading 4" w:uiPriority="9" w:qFormat="1"/>
-    <w:lsdException w:name="heading 5" w:uiPriority="9" w:qFormat="1"/>
-    <w:lsdException w:name="heading 6" w:uiPriority="9" w:qFormat="1"/>
-    <w:lsdException w:name="heading 7" w:uiPriority="9" w:qFormat="1"/>
-    <w:lsdException w:name="heading 8" w:uiPriority="9" w:qFormat="1"/>
-    <w:lsdException w:name="heading 9" w:uiPriority="9" w:qFormat="1"/>
-    <w:lsdException w:name="toc 1" w:uiPriority="39"/>
-    <w:lsdException w:name="toc 2" w:uiPriority="39"/>
-    <w:lsdException w:name="toc 3" w:uiPriority="39"/>
-    <w:lsdException w:name="toc 4" w:uiPriority="39"/>
-    <w:lsdException w:name="toc 5" w:uiPriority="39"/>
-    <w:lsdException w:name="toc 6" w:uiPriority="39"/>
-    <w:lsdException w:name="toc 7" w:uiPriority="39"/>
-    <w:lsdException w:name="toc 8" w:uiPriority="39"/>
-    <w:lsdException w:name="toc 9" w:uiPriority="39"/>
-    <w:lsdException w:name="caption" w:uiPriority="35" w:qFormat="1"/>
-    <w:lsdException w:name="Title" w:semiHidden="0" w:uiPriority="10" w:unhideWhenUsed="0" w:qFormat="1"/>
-    <w:lsdException w:name="Default Paragraph Font" w:uiPriority="1"/>
-    <w:lsdException w:name="Subtitle" w:semiHidden="0" w:uiPriority="11" w:unhideWhenUsed="0" w:qFormat="1"/>
-    <w:lsdException w:name="Strong" w:semiHidden="0" w:uiPriority="22" w:unhideWhenUsed="0" w:qFormat="1"/>
-    <w:lsdException w:name="Emphasis" w:semiHidden="0" w:uiPriority="20" w:unhideWhenUsed="0" w:qFormat="1"/>
-    <w:lsdException w:name="Table Grid" w:semiHidden="0" w:uiPriority="59" w:unhideWhenUsed="0"/>
-    <w:lsdException w:name="Placeholder Text" w:unhideWhenUsed="0"/>
-    <w:lsdException w:name="No Spacing" w:semiHidden="0" w:uiPriority="1" w:unhideWhenUsed="0" w:qFormat="1"/>
-    <w:lsdException w:name="Light Shading" w:semiHidden="0" w:uiPriority="60" w:unhideWhenUsed="0"/>
-    <w:lsdException w:name="Light List" w:semiHidden="0" w:uiPriority="61" w:unhideWhenUsed="0"/>
-    <w:lsdException w:name="Light Grid" w:semiHidden="0" w:uiPriority="62" w:unhideWhenUsed="0"/>
-    <w:lsdException w:name="Medium Shading 1" w:semiHidden="0" w:uiPriority="63" w:unhideWhenUsed="0"/>
-    <w:lsdException w:name="Medium Shading 2" w:semiHidden="0" w:uiPriority="64" w:unhideWhenUsed="0"/>
-    <w:lsdException w:name="Medium List 1" w:semiHidden="0" w:uiPriority="65" w:unhideWhenUsed="0"/>
-    <w:lsdException w:name="Medium List 2" w:semiHidden="0" w:uiPriority="66" w:unhideWhenUsed="0"/>
-    <w:lsdException w:name="Medium Grid 1" w:semiHidden="0" w:uiPriority="67" w:unhideWhenUsed="0"/>
-    <w:lsdException w:name="Medium Grid 2" w:semiHidden="0" w:uiPriority="68" w:unhideWhenUsed="0"/>
-    <w:lsdException w:name="Medium Grid 3" w:semiHidden="0" w:uiPriority="69" w:unhideWhenUsed="0"/>
-    <w:lsdException w:name="Dark List" w:semiHidden="0" w:uiPriority="70" w:unhideWhenUsed="0"/>
-    <w:lsdException w:name="Colorful Shading" w:semiHidden="0" w:uiPriority="71" w:unhideWhenUsed="0"/>
-    <w:lsdException w:name="Colorful List" w:semiHidden="0" w:uiPriority="72" w:unhideWhenUsed="0"/>
-    <w:lsdException w:name="Colorful Grid" w:semiHidden="0" w:uiPriority="73" w:unhideWhenUsed="0"/>
-    <w:lsdException w:name="Light Shading Accent 1" w:semiHidden="0" w:uiPriority="60" w:unhideWhenUsed="0"/>
-    <w:lsdException w:name="Light List Accent 1" w:semiHidden="0" w:uiPriority="61" w:unhideWhenUsed="0"/>
-    <w:lsdException w:name="Light Grid Accent 1" w:semiHidden="0" w:uiPriority="62" w:unhideWhenUsed="0"/>
-    <w:lsdException w:name="Medium Shading 1 Accent 1" w:semiHidden="0" w:uiPriority="63" w:unhideWhenUsed="0"/>
-    <w:lsdException w:name="Medium Shading 2 Accent 1" w:semiHidden="0" w:uiPriority="64" w:unhideWhenUsed="0"/>
-    <w:lsdException w:name="Medium List 1 Accent 1" w:semiHidden="0" w:uiPriority="65" w:unhideWhenUsed="0"/>
-    <w:lsdException w:name="Revision" w:unhideWhenUsed="0"/>
-    <w:lsdException w:name="List Paragraph" w:semiHidden="0" w:uiPriority="34" w:unhideWhenUsed="0" w:qFormat="1"/>
-    <w:lsdException w:name="Quote" w:semiHidden="0" w:uiPriority="29" w:unhideWhenUsed="0" w:qFormat="1"/>
-    <w:lsdException w:name="Intense Quote" w:semiHidden="0" w:uiPriority="30" w:unhideWhenUsed="0" w:qFormat="1"/>
-    <w:lsdException w:name="Medium List 2 Accent 1" w:semiHidden="0" w:uiPriority="66" w:unhideWhenUsed="0"/>
-    <w:lsdException w:name="Medium Grid 1 Accent 1" w:semiHidden="0" w:uiPriority="67" w:unhideWhenUsed="0"/>
-    <w:lsdException w:name="Medium Grid 2 Accent 1" w:semiHidden="0" w:uiPriority="68" w:unhideWhenUsed="0"/>
-    <w:lsdException w:name="Medium Grid 3 Accent 1" w:semiHidden="0" w:uiPriority="69" w:unhideWhenUsed="0"/>
-    <w:lsdException w:name="Dark List Accent 1" w:semiHidden="0" w:uiPriority="70" w:unhideWhenUsed="0"/>
-    <w:lsdException w:name="Colorful Shading Accent 1" w:semiHidden="0" w:uiPriority="71" w:unhideWhenUsed="0"/>
-    <w:lsdException w:name="Colorful List Accent 1" w:semiHidden="0" w:uiPriority="72" w:unhideWhenUsed="0"/>
-    <w:lsdException w:name="Colorful Grid Accent 1" w:semiHidden="0" w:uiPriority="73" w:unhideWhenUsed="0"/>
-    <w:lsdException w:name="Light Shading Accent 2" w:semiHidden="0" w:uiPriority="60" w:unhideWhenUsed="0"/>
-    <w:lsdException w:name="Light List Accent 2" w:semiHidden="0" w:uiPriority="61" w:unhideWhenUsed="0"/>
-    <w:lsdException w:name="Light Grid Accent 2" w:semiHidden="0" w:uiPriority="62" w:unhideWhenUsed="0"/>
-    <w:lsdException w:name="Medium Shading 1 Accent 2" w:semiHidden="0" w:uiPriority="63" w:unhideWhenUsed="0"/>
-    <w:lsdException w:name="Medium Shading 2 Accent 2" w:semiHidden="0" w:uiPriority="64" w:unhideWhenUsed="0"/>
-    <w:lsdException w:name="Medium List 1 Accent 2" w:semiHidden="0" w:uiPriority="65" w:unhideWhenUsed="0"/>
-    <w:lsdException w:name="Medium List 2 Accent 2" w:semiHidden="0" w:uiPriority="66" w:unhideWhenUsed="0"/>
-    <w:lsdException w:name="Medium Grid 1 Accent 2" w:semiHidden="0" w:uiPriority="67" w:unhideWhenUsed="0"/>
-    <w:lsdException w:name="Medium Grid 2 Accent 2" w:semiHidden="0" w:uiPriority="68" w:unhideWhenUsed="0"/>
-    <w:lsdException w:name="Medium Grid 3 Accent 2" w:semiHidden="0" w:uiPriority="69" w:unhideWhenUsed="0"/>
-    <w:lsdException w:name="Dark List Accent 2" w:semiHidden="0" w:uiPriority="70" w:unhideWhenUsed="0"/>
-    <w:lsdException w:name="Colorful Shading Accent 2" w:semiHidden="0" w:uiPriority="71" w:unhideWhenUsed="0"/>
-    <w:lsdException w:name="Colorful List Accent 2" w:semiHidden="0" w:uiPriority="72" w:unhideWhenUsed="0"/>
-    <w:lsdException w:name="Colorful Grid Accent 2" w:semiHidden="0" w:uiPriority="73" w:unhideWhenUsed="0"/>
-    <w:lsdException w:name="Light Shading Accent 3" w:semiHidden="0" w:uiPriority="60" w:unhideWhenUsed="0"/>
-    <w:lsdException w:name="Light List Accent 3" w:semiHidden="0" w:uiPriority="61" w:unhideWhenUsed="0"/>
-    <w:lsdException w:name="Light Grid Accent 3" w:semiHidden="0" w:uiPriority="62" w:unhideWhenUsed="0"/>
-    <w:lsdException w:name="Medium Shading 1 Accent 3" w:semiHidden="0" w:uiPriority="63" w:unhideWhenUsed="0"/>
-    <w:lsdException w:name="Medium Shading 2 Accent 3" w:semiHidden="0" w:uiPriority="64" w:unhideWhenUsed="0"/>
-    <w:lsdException w:name="Medium List 1 Accent 3" w:semiHidden="0" w:uiPriority="65" w:unhideWhenUsed="0"/>
-    <w:lsdException w:name="Medium List 2 Accent 3" w:semiHidden="0" w:uiPriority="66" w:unhideWhenUsed="0"/>
-    <w:lsdException w:name="Medium Grid 1 Accent 3" w:semiHidden="0" w:uiPriority="67" w:unhideWhenUsed="0"/>
-    <w:lsdException w:name="Medium Grid 2 Accent 3" w:semiHidden="0" w:uiPriority="68" w:unhideWhenUsed="0"/>
-    <w:lsdException w:name="Medium Grid 3 Accent 3" w:semiHidden="0" w:uiPriority="69" w:unhideWhenUsed="0"/>
-    <w:lsdException w:name="Dark List Accent 3" w:semiHidden="0" w:uiPriority="70" w:unhideWhenUsed="0"/>
-    <w:lsdException w:name="Colorful Shading Accent 3" w:semiHidden="0" w:uiPriority="71" w:unhideWhenUsed="0"/>
-    <w:lsdException w:name="Colorful List Accent 3" w:semiHidden="0" w:uiPriority="72" w:unhideWhenUsed="0"/>
-    <w:lsdException w:name="Colorful Grid Accent 3" w:semiHidden="0" w:uiPriority="73" w:unhideWhenUsed="0"/>
-    <w:lsdException w:name="Light Shading Accent 4" w:semiHidden="0" w:uiPriority="60" w:unhideWhenUsed="0"/>
-    <w:lsdException w:name="Light List Accent 4" w:semiHidden="0" w:uiPriority="61" w:unhideWhenUsed="0"/>
-    <w:lsdException w:name="Light Grid Accent 4" w:semiHidden="0" w:uiPriority="62" w:unhideWhenUsed="0"/>
-    <w:lsdException w:name="Medium Shading 1 Accent 4" w:semiHidden="0" w:uiPriority="63" w:unhideWhenUsed="0"/>
-    <w:lsdException w:name="Medium Shading 2 Accent 4" w:semiHidden="0" w:uiPriority="64" w:unhideWhenUsed="0"/>
-    <w:lsdException w:name="Medium List 1 Accent 4" w:semiHidden="0" w:uiPriority="65" w:unhideWhenUsed="0"/>
-    <w:lsdException w:name="Medium List 2 Accent 4" w:semiHidden="0" w:uiPriority="66" w:unhideWhenUsed="0"/>
-    <w:lsdException w:name="Medium Grid 1 Accent 4" w:semiHidden="0" w:uiPriority="67" w:unhideWhenUsed="0"/>
-    <w:lsdException w:name="Medium Grid 2 Accent 4" w:semiHidden="0" w:uiPriority="68" w:unhideWhenUsed="0"/>
-    <w:lsdException w:name="Medium Grid 3 Accent 4" w:semiHidden="0" w:uiPriority="69" w:unhideWhenUsed="0"/>
-    <w:lsdException w:name="Dark List Accent 4" w:semiHidden="0" w:uiPriority="70" w:unhideWhenUsed="0"/>
-    <w:lsdException w:name="Colorful Shading Accent 4" w:semiHidden="0" w:uiPriority="71" w:unhideWhenUsed="0"/>
-    <w:lsdException w:name="Colorful List Accent 4" w:semiHidden="0" w:uiPriority="72" w:unhideWhenUsed="0"/>
-    <w:lsdException w:name="Colorful Grid Accent 4" w:semiHidden="0" w:uiPriority="73" w:unhideWhenUsed="0"/>
-    <w:lsdException w:name="Light Shading Accent 5" w:semiHidden="0" w:uiPriority="60" w:unhideWhenUsed="0"/>
-    <w:lsdException w:name="Light List Accent 5" w:semiHidden="0" w:uiPriority="61" w:unhideWhenUsed="0"/>
-    <w:lsdException w:name="Light Grid Accent 5" w:semiHidden="0" w:uiPriority="62" w:unhideWhenUsed="0"/>
-    <w:lsdException w:name="Medium Shading 1 Accent 5" w:semiHidden="0" w:uiPriority="63" w:unhideWhenUsed="0"/>
-    <w:lsdException w:name="Medium Shading 2 Accent 5" w:semiHidden="0" w:uiPriority="64" w:unhideWhenUsed="0"/>
-    <w:lsdException w:name="Medium List 1 Accent 5" w:semiHidden="0" w:uiPriority="65" w:unhideWhenUsed="0"/>
-    <w:lsdException w:name="Medium List 2 Accent 5" w:semiHidden="0" w:uiPriority="66" w:unhideWhenUsed="0"/>
-    <w:lsdException w:name="Medium Grid 1 Accent 5" w:semiHidden="0" w:uiPriority="67" w:unhideWhenUsed="0"/>
-    <w:lsdException w:name="Medium Grid 2 Accent 5" w:semiHidden="0" w:uiPriority="68" w:unhideWhenUsed="0"/>
-    <w:lsdException w:name="Medium Grid 3 Accent 5" w:semiHidden="0" w:uiPriority="69" w:unhideWhenUsed="0"/>
-    <w:lsdException w:name="Dark List Accent 5" w:semiHidden="0" w:uiPriority="70" w:unhideWhenUsed="0"/>
-    <w:lsdException w:name="Colorful Shading Accent 5" w:semiHidden="0" w:uiPriority="71" w:unhideWhenUsed="0"/>
-    <w:lsdException w:name="Colorful List Accent 5" w:semiHidden="0" w:uiPriority="72" w:unhideWhenUsed="0"/>
-    <w:lsdException w:name="Colorful Grid Accent 5" w:semiHidden="0" w:uiPriority="73" w:unhideWhenUsed="0"/>
-    <w:lsdException w:name="Light Shading Accent 6" w:semiHidden="0" w:uiPriority="60" w:unhideWhenUsed="0"/>
-    <w:lsdException w:name="Light List Accent 6" w:semiHidden="0" w:uiPriority="61" w:unhideWhenUsed="0"/>
-    <w:lsdException w:name="Light Grid Accent 6" w:semiHidden="0" w:uiPriority="62" w:unhideWhenUsed="0"/>
-    <w:lsdException w:name="Medium Shading 1 Accent 6" w:semiHidden="0" w:uiPriority="63" w:unhideWhenUsed="0"/>
-    <w:lsdException w:name="Medium Shading 2 Accent 6" w:semiHidden="0" w:uiPriority="64" w:unhideWhenUsed="0"/>
-    <w:lsdException w:name="Medium List 1 Accent 6" w:semiHidden="0" w:uiPriority="65" w:unhideWhenUsed="0"/>
-    <w:lsdException w:name="Medium List 2 Accent 6" w:semiHidden="0" w:uiPriority="66" w:unhideWhenUsed="0"/>
-    <w:lsdException w:name="Medium Grid 1 Accent 6" w:semiHidden="0" w:uiPriority="67" w:unhideWhenUsed="0"/>
-    <w:lsdException w:name="Medium Grid 2 Accent 6" w:semiHidden="0" w:uiPriority="68" w:unhideWhenUsed="0"/>
-    <w:lsdException w:name="Medium Grid 3 Accent 6" w:semiHidden="0" w:uiPriority="69" w:unhideWhenUsed="0"/>
-    <w:lsdException w:name="Dark List Accent 6" w:semiHidden="0" w:uiPriority="70" w:unhideWhenUsed="0"/>
-    <w:lsdException w:name="Colorful Shading Accent 6" w:semiHidden="0" w:uiPriority="71" w:unhideWhenUsed="0"/>
-    <w:lsdException w:name="Colorful List Accent 6" w:semiHidden="0" w:uiPriority="72" w:unhideWhenUsed="0"/>
-    <w:lsdException w:name="Colorful Grid Accent 6" w:semiHidden="0" w:uiPriority="73" w:unhideWhenUsed="0"/>
-    <w:lsdException w:name="Subtle Emphasis" w:semiHidden="0" w:uiPriority="19" w:unhideWhenUsed="0" w:qFormat="1"/>
-    <w:lsdException w:name="Intense Emphasis" w:semiHidden="0" w:uiPriority="21" w:unhideWhenUsed="0" w:qFormat="1"/>
-    <w:lsdException w:name="Subtle Reference" w:semiHidden="0" w:uiPriority="31" w:unhideWhenUsed="0" w:qFormat="1"/>
-    <w:lsdException w:name="Intense Reference" w:semiHidden="0" w:uiPriority="32" w:unhideWhenUsed="0" w:qFormat="1"/>
-    <w:lsdException w:name="Book Title" w:semiHidden="0" w:uiPriority="33" w:unhideWhenUsed="0" w:qFormat="1"/>
-    <w:lsdException w:name="Bibliography" w:uiPriority="37"/>
-    <w:lsdException w:name="TOC Heading" w:uiPriority="39" w:qFormat="1"/>
+  <w:latentStyles w:defLockedState="0" w:defUIPriority="99" w:defSemiHidden="0" w:defUnhideWhenUsed="0" w:defQFormat="0" w:count="371">
+    <w:lsdException w:name="Normal" w:uiPriority="0" w:qFormat="1"/>
+    <w:lsdException w:name="heading 1" w:uiPriority="9" w:qFormat="1"/>
+    <w:lsdException w:name="heading 2" w:semiHidden="1" w:uiPriority="9" w:unhideWhenUsed="1" w:qFormat="1"/>
+    <w:lsdException w:name="heading 3" w:semiHidden="1" w:uiPriority="9" w:unhideWhenUsed="1" w:qFormat="1"/>
+    <w:lsdException w:name="heading 4" w:semiHidden="1" w:uiPriority="9" w:unhideWhenUsed="1" w:qFormat="1"/>
+    <w:lsdException w:name="heading 5" w:semiHidden="1" w:uiPriority="9" w:unhideWhenUsed="1" w:qFormat="1"/>
+    <w:lsdException w:name="heading 6" w:semiHidden="1" w:uiPriority="9" w:unhideWhenUsed="1" w:qFormat="1"/>
+    <w:lsdException w:name="heading 7" w:semiHidden="1" w:uiPriority="9" w:unhideWhenUsed="1" w:qFormat="1"/>
+    <w:lsdException w:name="heading 8" w:semiHidden="1" w:uiPriority="9" w:unhideWhenUsed="1" w:qFormat="1"/>
+    <w:lsdException w:name="heading 9" w:semiHidden="1" w:uiPriority="9" w:unhideWhenUsed="1" w:qFormat="1"/>
+    <w:lsdException w:name="index 1" w:semiHidden="1" w:unhideWhenUsed="1"/>
+    <w:lsdException w:name="index 2" w:semiHidden="1" w:unhideWhenUsed="1"/>
+    <w:lsdException w:name="index 3" w:semiHidden="1" w:unhideWhenUsed="1"/>
+    <w:lsdException w:name="index 4" w:semiHidden="1" w:unhideWhenUsed="1"/>
+    <w:lsdException w:name="index 5" w:semiHidden="1" w:unhideWhenUsed="1"/>
+    <w:lsdException w:name="index 6" w:semiHidden="1" w:unhideWhenUsed="1"/>
+    <w:lsdException w:name="index 7" w:semiHidden="1" w:unhideWhenUsed="1"/>
+    <w:lsdException w:name="index 8" w:semiHidden="1" w:unhideWhenUsed="1"/>
+    <w:lsdException w:name="index 9" w:semiHidden="1" w:unhideWhenUsed="1"/>
+    <w:lsdException w:name="toc 1" w:semiHidden="1" w:uiPriority="39" w:unhideWhenUsed="1"/>
+    <w:lsdException w:name="toc 2" w:semiHidden="1" w:uiPriority="39" w:unhideWhenUsed="1"/>
+    <w:lsdException w:name="toc 3" w:semiHidden="1" w:uiPriority="39" w:unhideWhenUsed="1"/>
+    <w:lsdException w:name="toc 4" w:semiHidden="1" w:uiPriority="39" w:unhideWhenUsed="1"/>
+    <w:lsdException w:name="toc 5" w:semiHidden="1" w:uiPriority="39" w:unhideWhenUsed="1"/>
+    <w:lsdException w:name="toc 6" w:semiHidden="1" w:uiPriority="39" w:unhideWhenUsed="1"/>
+    <w:lsdException w:name="toc 7" w:semiHidden="1" w:uiPriority="39" w:unhideWhenUsed="1"/>
+    <w:lsdException w:name="toc 8" w:semiHidden="1" w:uiPriority="39" w:unhideWhenUsed="1"/>
+    <w:lsdException w:name="toc 9" w:semiHidden="1" w:uiPriority="39" w:unhideWhenUsed="1"/>
+    <w:lsdException w:name="Normal Indent" w:semiHidden="1" w:unhideWhenUsed="1"/>
+    <w:lsdException w:name="footnote text" w:semiHidden="1" w:unhideWhenUsed="1"/>
+    <w:lsdException w:name="annotation text" w:semiHidden="1" w:unhideWhenUsed="1"/>
+    <w:lsdException w:name="header" w:semiHidden="1" w:unhideWhenUsed="1"/>
+    <w:lsdException w:name="footer" w:semiHidden="1" w:unhideWhenUsed="1"/>
+    <w:lsdException w:name="index heading" w:semiHidden="1" w:unhideWhenUsed="1"/>
+    <w:lsdException w:name="caption" w:semiHidden="1" w:uiPriority="35" w:unhideWhenUsed="1" w:qFormat="1"/>
+    <w:lsdException w:name="table of figures" w:semiHidden="1" w:unhideWhenUsed="1"/>
+    <w:lsdException w:name="envelope address" w:semiHidden="1" w:unhideWhenUsed="1"/>
+    <w:lsdException w:name="envelope return" w:semiHidden="1" w:unhideWhenUsed="1"/>
+    <w:lsdException w:name="footnote reference" w:semiHidden="1" w:unhideWhenUsed="1"/>
+    <w:lsdException w:name="annotation reference" w:semiHidden="1" w:unhideWhenUsed="1"/>
+    <w:lsdException w:name="line number" w:semiHidden="1" w:unhideWhenUsed="1"/>
+    <w:lsdException w:name="page number" w:semiHidden="1" w:unhideWhenUsed="1"/>
+    <w:lsdException w:name="endnote reference" w:semiHidden="1" w:unhideWhenUsed="1"/>
+    <w:lsdException w:name="endnote text" w:semiHidden="1" w:unhideWhenUsed="1"/>
+    <w:lsdException w:name="table of authorities" w:semiHidden="1" w:unhideWhenUsed="1"/>
+    <w:lsdException w:name="macro" w:semiHidden="1" w:unhideWhenUsed="1"/>
+    <w:lsdException w:name="toa heading" w:semiHidden="1" w:unhideWhenUsed="1"/>
+    <w:lsdException w:name="List" w:semiHidden="1" w:unhideWhenUsed="1"/>
+    <w:lsdException w:name="List Bullet" w:semiHidden="1" w:unhideWhenUsed="1"/>
+    <w:lsdException w:name="List Number" w:semiHidden="1" w:unhideWhenUsed="1"/>
+    <w:lsdException w:name="List 2" w:semiHidden="1" w:unhideWhenUsed="1"/>
+    <w:lsdException w:name="List 3" w:semiHidden="1" w:unhideWhenUsed="1"/>
+    <w:lsdException w:name="List 4" w:semiHidden="1" w:unhideWhenUsed="1"/>
+    <w:lsdException w:name="List 5" w:semiHidden="1" w:unhideWhenUsed="1"/>
+    <w:lsdException w:name="List Bullet 2" w:semiHidden="1" w:unhideWhenUsed="1"/>
+    <w:lsdException w:name="List Bullet 3" w:semiHidden="1" w:unhideWhenUsed="1"/>
+    <w:lsdException w:name="List Bullet 4" w:semiHidden="1" w:unhideWhenUsed="1"/>
+    <w:lsdException w:name="List Bullet 5" w:semiHidden="1" w:unhideWhenUsed="1"/>
+    <w:lsdException w:name="List Number 2" w:semiHidden="1" w:unhideWhenUsed="1"/>
+    <w:lsdException w:name="List Number 3" w:semiHidden="1" w:unhideWhenUsed="1"/>
+    <w:lsdException w:name="List Number 4" w:semiHidden="1" w:unhideWhenUsed="1"/>
+    <w:lsdException w:name="List Number 5" w:semiHidden="1" w:unhideWhenUsed="1"/>
+    <w:lsdException w:name="Title" w:uiPriority="10" w:qFormat="1"/>
+    <w:lsdException w:name="Closing" w:semiHidden="1" w:unhideWhenUsed="1"/>
+    <w:lsdException w:name="Signature" w:semiHidden="1" w:unhideWhenUsed="1"/>
+    <w:lsdException w:name="Default Paragraph Font" w:semiHidden="1" w:uiPriority="1" w:unhideWhenUsed="1"/>
+    <w:lsdException w:name="Body Text" w:semiHidden="1" w:unhideWhenUsed="1"/>
+    <w:lsdException w:name="Body Text Indent" w:semiHidden="1" w:unhideWhenUsed="1"/>
+    <w:lsdException w:name="List Continue" w:semiHidden="1" w:unhideWhenUsed="1"/>
+    <w:lsdException w:name="List Continue 2" w:semiHidden="1" w:unhideWhenUsed="1"/>
+    <w:lsdException w:name="List Continue 3" w:semiHidden="1" w:unhideWhenUsed="1"/>
+    <w:lsdException w:name="List Continue 4" w:semiHidden="1" w:unhideWhenUsed="1"/>
+    <w:lsdException w:name="List Continue 5" w:semiHidden="1" w:unhideWhenUsed="1"/>
+    <w:lsdException w:name="Message Header" w:semiHidden="1" w:unhideWhenUsed="1"/>
+    <w:lsdException w:name="Subtitle" w:uiPriority="11" w:qFormat="1"/>
+    <w:lsdException w:name="Salutation" w:semiHidden="1" w:unhideWhenUsed="1"/>
+    <w:lsdException w:name="Date" w:semiHidden="1" w:unhideWhenUsed="1"/>
+    <w:lsdException w:name="Body Text First Indent" w:semiHidden="1" w:unhideWhenUsed="1"/>
+    <w:lsdException w:name="Body Text First Indent 2" w:semiHidden="1" w:unhideWhenUsed="1"/>
+    <w:lsdException w:name="Note Heading" w:semiHidden="1" w:unhideWhenUsed="1"/>
+    <w:lsdException w:name="Body Text 2" w:semiHidden="1" w:unhideWhenUsed="1"/>
+    <w:lsdException w:name="Body Text 3" w:semiHidden="1" w:unhideWhenUsed="1"/>
+    <w:lsdException w:name="Body Text Indent 2" w:semiHidden="1" w:unhideWhenUsed="1"/>
+    <w:lsdException w:name="Body Text Indent 3" w:semiHidden="1" w:unhideWhenUsed="1"/>
+    <w:lsdException w:name="Block Text" w:semiHidden="1" w:unhideWhenUsed="1"/>
+    <w:lsdException w:name="Hyperlink" w:semiHidden="1" w:unhideWhenUsed="1"/>
+    <w:lsdException w:name="FollowedHyperlink" w:semiHidden="1" w:unhideWhenUsed="1"/>
+    <w:lsdException w:name="Strong" w:uiPriority="22" w:qFormat="1"/>
+    <w:lsdException w:name="Emphasis" w:uiPriority="20" w:qFormat="1"/>
+    <w:lsdException w:name="Document Map" w:semiHidden="1" w:unhideWhenUsed="1"/>
+    <w:lsdException w:name="Plain Text" w:semiHidden="1" w:unhideWhenUsed="1"/>
+    <w:lsdException w:name="E-mail Signature" w:semiHidden="1" w:unhideWhenUsed="1"/>
+    <w:lsdException w:name="HTML Top of Form" w:semiHidden="1" w:unhideWhenUsed="1"/>
+    <w:lsdException w:name="HTML Bottom of Form" w:semiHidden="1" w:unhideWhenUsed="1"/>
+    <w:lsdException w:name="Normal (Web)" w:semiHidden="1" w:unhideWhenUsed="1"/>
+    <w:lsdException w:name="HTML Acronym" w:semiHidden="1" w:unhideWhenUsed="1"/>
+    <w:lsdException w:name="HTML Address" w:semiHidden="1" w:unhideWhenUsed="1"/>
+    <w:lsdException w:name="HTML Cite" w:semiHidden="1" w:unhideWhenUsed="1"/>
+    <w:lsdException w:name="HTML Code" w:semiHidden="1" w:unhideWhenUsed="1"/>
+    <w:lsdException w:name="HTML Definition" w:semiHidden="1" w:unhideWhenUsed="1"/>
+    <w:lsdException w:name="HTML Keyboard" w:semiHidden="1" w:unhideWhenUsed="1"/>
+    <w:lsdException w:name="HTML Preformatted" w:semiHidden="1" w:unhideWhenUsed="1"/>
+    <w:lsdException w:name="HTML Sample" w:semiHidden="1" w:unhideWhenUsed="1"/>
+    <w:lsdException w:name="HTML Typewriter" w:semiHidden="1" w:unhideWhenUsed="1"/>
+    <w:lsdException w:name="HTML Variable" w:semiHidden="1" w:unhideWhenUsed="1"/>
+    <w:lsdException w:name="Normal Table" w:semiHidden="1" w:unhideWhenUsed="1"/>
+    <w:lsdException w:name="annotation subject" w:semiHidden="1" w:unhideWhenUsed="1"/>
+    <w:lsdException w:name="No List" w:semiHidden="1" w:unhideWhenUsed="1"/>
+    <w:lsdException w:name="Outline List 1" w:semiHidden="1" w:unhideWhenUsed="1"/>
+    <w:lsdException w:name="Outline List 2" w:semiHidden="1" w:unhideWhenUsed="1"/>
+    <w:lsdException w:name="Outline List 3" w:semiHidden="1" w:unhideWhenUsed="1"/>
+    <w:lsdException w:name="Table Simple 1" w:semiHidden="1" w:unhideWhenUsed="1"/>
+    <w:lsdException w:name="Table Simple 2" w:semiHidden="1" w:unhideWhenUsed="1"/>
+    <w:lsdException w:name="Table Simple 3" w:semiHidden="1" w:unhideWhenUsed="1"/>
+    <w:lsdException w:name="Table Classic 1" w:semiHidden="1" w:unhideWhenUsed="1"/>
+    <w:lsdException w:name="Table Classic 2" w:semiHidden="1" w:unhideWhenUsed="1"/>
+    <w:lsdException w:name="Table Classic 3" w:semiHidden="1" w:unhideWhenUsed="1"/>
+    <w:lsdException w:name="Table Classic 4" w:semiHidden="1" w:unhideWhenUsed="1"/>
+    <w:lsdException w:name="Table Colorful 1" w:semiHidden="1" w:unhideWhenUsed="1"/>
+    <w:lsdException w:name="Table Colorful 2" w:semiHidden="1" w:unhideWhenUsed="1"/>
+    <w:lsdException w:name="Table Colorful 3" w:semiHidden="1" w:unhideWhenUsed="1"/>
+    <w:lsdException w:name="Table Columns 1" w:semiHidden="1" w:unhideWhenUsed="1"/>
+    <w:lsdException w:name="Table Columns 2" w:semiHidden="1" w:unhideWhenUsed="1"/>
+    <w:lsdException w:name="Table Columns 3" w:semiHidden="1" w:unhideWhenUsed="1"/>
+    <w:lsdException w:name="Table Columns 4" w:semiHidden="1" w:unhideWhenUsed="1"/>
+    <w:lsdException w:name="Table Columns 5" w:semiHidden="1" w:unhideWhenUsed="1"/>
+    <w:lsdException w:name="Table Grid 1" w:semiHidden="1" w:unhideWhenUsed="1"/>
+    <w:lsdException w:name="Table Grid 2" w:semiHidden="1" w:unhideWhenUsed="1"/>
+    <w:lsdException w:name="Table Grid 3" w:semiHidden="1" w:unhideWhenUsed="1"/>
+    <w:lsdException w:name="Table Grid 4" w:semiHidden="1" w:unhideWhenUsed="1"/>
+    <w:lsdException w:name="Table Grid 5" w:semiHidden="1" w:unhideWhenUsed="1"/>
+    <w:lsdException w:name="Table Grid 6" w:semiHidden="1" w:unhideWhenUsed="1"/>
+    <w:lsdException w:name="Table Grid 7" w:semiHidden="1" w:unhideWhenUsed="1"/>
+    <w:lsdException w:name="Table Grid 8" w:semiHidden="1" w:unhideWhenUsed="1"/>
+    <w:lsdException w:name="Table List 1" w:semiHidden="1" w:unhideWhenUsed="1"/>
+    <w:lsdException w:name="Table List 2" w:semiHidden="1" w:unhideWhenUsed="1"/>
+    <w:lsdException w:name="Table List 3" w:semiHidden="1" w:unhideWhenUsed="1"/>
+    <w:lsdException w:name="Table List 4" w:semiHidden="1" w:unhideWhenUsed="1"/>
+    <w:lsdException w:name="Table List 5" w:semiHidden="1" w:unhideWhenUsed="1"/>
+    <w:lsdException w:name="Table List 6" w:semiHidden="1" w:unhideWhenUsed="1"/>
+    <w:lsdException w:name="Table List 7" w:semiHidden="1" w:unhideWhenUsed="1"/>
+    <w:lsdException w:name="Table List 8" w:semiHidden="1" w:unhideWhenUsed="1"/>
+    <w:lsdException w:name="Table 3D effects 1" w:semiHidden="1" w:unhideWhenUsed="1"/>
+    <w:lsdException w:name="Table 3D effects 2" w:semiHidden="1" w:unhideWhenUsed="1"/>
+    <w:lsdException w:name="Table 3D effects 3" w:semiHidden="1" w:unhideWhenUsed="1"/>
+    <w:lsdException w:name="Table Contemporary" w:semiHidden="1" w:unhideWhenUsed="1"/>
+    <w:lsdException w:name="Table Elegant" w:semiHidden="1" w:unhideWhenUsed="1"/>
+    <w:lsdException w:name="Table Professional" w:semiHidden="1" w:unhideWhenUsed="1"/>
+    <w:lsdException w:name="Table Subtle 1" w:semiHidden="1" w:unhideWhenUsed="1"/>
+    <w:lsdException w:name="Table Subtle 2" w:semiHidden="1" w:unhideWhenUsed="1"/>
+    <w:lsdException w:name="Table Web 1" w:semiHidden="1" w:unhideWhenUsed="1"/>
+    <w:lsdException w:name="Table Web 2" w:semiHidden="1" w:unhideWhenUsed="1"/>
+    <w:lsdException w:name="Table Web 3" w:semiHidden="1" w:unhideWhenUsed="1"/>
+    <w:lsdException w:name="Balloon Text" w:semiHidden="1" w:unhideWhenUsed="1"/>
+    <w:lsdException w:name="Table Grid" w:uiPriority="59"/>
+    <w:lsdException w:name="Table Theme" w:semiHidden="1" w:unhideWhenUsed="1"/>
+    <w:lsdException w:name="Placeholder Text" w:semiHidden="1"/>
+    <w:lsdException w:name="No Spacing" w:uiPriority="1" w:qFormat="1"/>
+    <w:lsdException w:name="Light Shading" w:uiPriority="60"/>
+    <w:lsdException w:name="Light List" w:uiPriority="61"/>
+    <w:lsdException w:name="Light Grid" w:uiPriority="62"/>
+    <w:lsdException w:name="Medium Shading 1" w:uiPriority="63"/>
+    <w:lsdException w:name="Medium Shading 2" w:uiPriority="64"/>
+    <w:lsdException w:name="Medium List 1" w:uiPriority="65"/>
+    <w:lsdException w:name="Medium List 2" w:uiPriority="66"/>
+    <w:lsdException w:name="Medium Grid 1" w:uiPriority="67"/>
+    <w:lsdException w:name="Medium Grid 2" w:uiPriority="68"/>
+    <w:lsdException w:name="Medium Grid 3" w:uiPriority="69"/>
+    <w:lsdException w:name="Dark List" w:uiPriority="70"/>
+    <w:lsdException w:name="Colorful Shading" w:uiPriority="71"/>
+    <w:lsdException w:name="Colorful List" w:uiPriority="72"/>
+    <w:lsdException w:name="Colorful Grid" w:uiPriority="73"/>
+    <w:lsdException w:name="Light Shading Accent 1" w:uiPriority="60"/>
+    <w:lsdException w:name="Light List Accent 1" w:uiPriority="61"/>
+    <w:lsdException w:name="Light Grid Accent 1" w:uiPriority="62"/>
+    <w:lsdException w:name="Medium Shading 1 Accent 1" w:uiPriority="63"/>
+    <w:lsdException w:name="Medium Shading 2 Accent 1" w:uiPriority="64"/>
+    <w:lsdException w:name="Medium List 1 Accent 1" w:uiPriority="65"/>
+    <w:lsdException w:name="Revision" w:semiHidden="1"/>
+    <w:lsdException w:name="List Paragraph" w:uiPriority="34" w:qFormat="1"/>
+    <w:lsdException w:name="Quote" w:uiPriority="29" w:qFormat="1"/>
+    <w:lsdException w:name="Intense Quote" w:uiPriority="30" w:qFormat="1"/>
+    <w:lsdException w:name="Medium List 2 Accent 1" w:uiPriority="66"/>
+    <w:lsdException w:name="Medium Grid 1 Accent 1" w:uiPriority="67"/>
+    <w:lsdException w:name="Medium Grid 2 Accent 1" w:uiPriority="68"/>
+    <w:lsdException w:name="Medium Grid 3 Accent 1" w:uiPriority="69"/>
+    <w:lsdException w:name="Dark List Accent 1" w:uiPriority="70"/>
+    <w:lsdException w:name="Colorful Shading Accent 1" w:uiPriority="71"/>
+    <w:lsdException w:name="Colorful List Accent 1" w:uiPriority="72"/>
+    <w:lsdException w:name="Colorful Grid Accent 1" w:uiPriority="73"/>
+    <w:lsdException w:name="Light Shading Accent 2" w:uiPriority="60"/>
+    <w:lsdException w:name="Light List Accent 2" w:uiPriority="61"/>
+    <w:lsdException w:name="Light Grid Accent 2" w:uiPriority="62"/>
+    <w:lsdException w:name="Medium Shading 1 Accent 2" w:uiPriority="63"/>
+    <w:lsdException w:name="Medium Shading 2 Accent 2" w:uiPriority="64"/>
+    <w:lsdException w:name="Medium List 1 Accent 2" w:uiPriority="65"/>
+    <w:lsdException w:name="Medium List 2 Accent 2" w:uiPriority="66"/>
+    <w:lsdException w:name="Medium Grid 1 Accent 2" w:uiPriority="67"/>
+    <w:lsdException w:name="Medium Grid 2 Accent 2" w:uiPriority="68"/>
+    <w:lsdException w:name="Medium Grid 3 Accent 2" w:uiPriority="69"/>
+    <w:lsdException w:name="Dark List Accent 2" w:uiPriority="70"/>
+    <w:lsdException w:name="Colorful Shading Accent 2" w:uiPriority="71"/>
+    <w:lsdException w:name="Colorful List Accent 2" w:uiPriority="72"/>
+    <w:lsdException w:name="Colorful Grid Accent 2" w:uiPriority="73"/>
+    <w:lsdException w:name="Light Shading Accent 3" w:uiPriority="60"/>
+    <w:lsdException w:name="Light List Accent 3" w:uiPriority="61"/>
+    <w:lsdException w:name="Light Grid Accent 3" w:uiPriority="62"/>
+    <w:lsdException w:name="Medium Shading 1 Accent 3" w:uiPriority="63"/>
+    <w:lsdException w:name="Medium Shading 2 Accent 3" w:uiPriority="64"/>
+    <w:lsdException w:name="Medium List 1 Accent 3" w:uiPriority="65"/>
+    <w:lsdException w:name="Medium List 2 Accent 3" w:uiPriority="66"/>
+    <w:lsdException w:name="Medium Grid 1 Accent 3" w:uiPriority="67"/>
+    <w:lsdException w:name="Medium Grid 2 Accent 3" w:uiPriority="68"/>
+    <w:lsdException w:name="Medium Grid 3 Accent 3" w:uiPriority="69"/>
+    <w:lsdException w:name="Dark List Accent 3" w:uiPriority="70"/>
+    <w:lsdException w:name="Colorful Shading Accent 3" w:uiPriority="71"/>
+    <w:lsdException w:name="Colorful List Accent 3" w:uiPriority="72"/>
+    <w:lsdException w:name="Colorful Grid Accent 3" w:uiPriority="73"/>
+    <w:lsdException w:name="Light Shading Accent 4" w:uiPriority="60"/>
+    <w:lsdException w:name="Light List Accent 4" w:uiPriority="61"/>
+    <w:lsdException w:name="Light Grid Accent 4" w:uiPriority="62"/>
+    <w:lsdException w:name="Medium Shading 1 Accent 4" w:uiPriority="63"/>
+    <w:lsdException w:name="Medium Shading 2 Accent 4" w:uiPriority="64"/>
+    <w:lsdException w:name="Medium List 1 Accent 4" w:uiPriority="65"/>
+    <w:lsdException w:name="Medium List 2 Accent 4" w:uiPriority="66"/>
+    <w:lsdException w:name="Medium Grid 1 Accent 4" w:uiPriority="67"/>
+    <w:lsdException w:name="Medium Grid 2 Accent 4" w:uiPriority="68"/>
+    <w:lsdException w:name="Medium Grid 3 Accent 4" w:uiPriority="69"/>
+    <w:lsdException w:name="Dark List Accent 4" w:uiPriority="70"/>
+    <w:lsdException w:name="Colorful Shading Accent 4" w:uiPriority="71"/>
+    <w:lsdException w:name="Colorful List Accent 4" w:uiPriority="72"/>
+    <w:lsdException w:name="Colorful Grid Accent 4" w:uiPriority="73"/>
+    <w:lsdException w:name="Light Shading Accent 5" w:uiPriority="60"/>
+    <w:lsdException w:name="Light List Accent 5" w:uiPriority="61"/>
+    <w:lsdException w:name="Light Grid Accent 5" w:uiPriority="62"/>
+    <w:lsdException w:name="Medium Shading 1 Accent 5" w:uiPriority="63"/>
+    <w:lsdException w:name="Medium Shading 2 Accent 5" w:uiPriority="64"/>
+    <w:lsdException w:name="Medium List 1 Accent 5" w:uiPriority="65"/>
+    <w:lsdException w:name="Medium List 2 Accent 5" w:uiPriority="66"/>
+    <w:lsdException w:name="Medium Grid 1 Accent 5" w:uiPriority="67"/>
+    <w:lsdException w:name="Medium Grid 2 Accent 5" w:uiPriority="68"/>
+    <w:lsdException w:name="Medium Grid 3 Accent 5" w:uiPriority="69"/>
+    <w:lsdException w:name="Dark List Accent 5" w:uiPriority="70"/>
+    <w:lsdException w:name="Colorful Shading Accent 5" w:uiPriority="71"/>
+    <w:lsdException w:name="Colorful List Accent 5" w:uiPriority="72"/>
+    <w:lsdException w:name="Colorful Grid Accent 5" w:uiPriority="73"/>
+    <w:lsdException w:name="Light Shading Accent 6" w:uiPriority="60"/>
+    <w:lsdException w:name="Light List Accent 6" w:uiPriority="61"/>
+    <w:lsdException w:name="Light Grid Accent 6" w:uiPriority="62"/>
+    <w:lsdException w:name="Medium Shading 1 Accent 6" w:uiPriority="63"/>
+    <w:lsdException w:name="Medium Shading 2 Accent 6" w:uiPriority="64"/>
+    <w:lsdException w:name="Medium List 1 Accent 6" w:uiPriority="65"/>
+    <w:lsdException w:name="Medium List 2 Accent 6" w:uiPriority="66"/>
+    <w:lsdException w:name="Medium Grid 1 Accent 6" w:uiPriority="67"/>
+    <w:lsdException w:name="Medium Grid 2 Accent 6" w:uiPriority="68"/>
+    <w:lsdException w:name="Medium Grid 3 Accent 6" w:uiPriority="69"/>
+    <w:lsdException w:name="Dark List Accent 6" w:uiPriority="70"/>
+    <w:lsdException w:name="Colorful Shading Accent 6" w:uiPriority="71"/>
+    <w:lsdException w:name="Colorful List Accent 6" w:uiPriority="72"/>
+    <w:lsdException w:name="Colorful Grid Accent 6" w:uiPriority="73"/>
+    <w:lsdException w:name="Subtle Emphasis" w:uiPriority="19" w:qFormat="1"/>
+    <w:lsdException w:name="Intense Emphasis" w:uiPriority="21" w:qFormat="1"/>
+    <w:lsdException w:name="Subtle Reference" w:uiPriority="31" w:qFormat="1"/>
+    <w:lsdException w:name="Intense Reference" w:uiPriority="32" w:qFormat="1"/>
+    <w:lsdException w:name="Book Title" w:uiPriority="33" w:qFormat="1"/>
+    <w:lsdException w:name="Bibliography" w:semiHidden="1" w:uiPriority="37" w:unhideWhenUsed="1"/>
+    <w:lsdException w:name="TOC Heading" w:semiHidden="1" w:uiPriority="39" w:unhideWhenUsed="1" w:qFormat="1"/>
+    <w:lsdException w:name="Plain Table 1" w:uiPriority="41"/>
+    <w:lsdException w:name="Plain Table 2" w:uiPriority="42"/>
+    <w:lsdException w:name="Plain Table 3" w:uiPriority="43"/>
+    <w:lsdException w:name="Plain Table 4" w:uiPriority="44"/>
+    <w:lsdException w:name="Plain Table 5" w:uiPriority="45"/>
+    <w:lsdException w:name="Grid Table Light" w:uiPriority="40"/>
+    <w:lsdException w:name="Grid Table 1 Light" w:uiPriority="46"/>
+    <w:lsdException w:name="Grid Table 2" w:uiPriority="47"/>
+    <w:lsdException w:name="Grid Table 3" w:uiPriority="48"/>
+    <w:lsdException w:name="Grid Table 4" w:uiPriority="49"/>
+    <w:lsdException w:name="Grid Table 5 Dark" w:uiPriority="50"/>
+    <w:lsdException w:name="Grid Table 6 Colorful" w:uiPriority="51"/>
+    <w:lsdException w:name="Grid Table 7 Colorful" w:uiPriority="52"/>
+    <w:lsdException w:name="Grid Table 1 Light Accent 1" w:uiPriority="46"/>
+    <w:lsdException w:name="Grid Table 2 Accent 1" w:uiPriority="47"/>
+    <w:lsdException w:name="Grid Table 3 Accent 1" w:uiPriority="48"/>
+    <w:lsdException w:name="Grid Table 4 Accent 1" w:uiPriority="49"/>
+    <w:lsdException w:name="Grid Table 5 Dark Accent 1" w:uiPriority="50"/>
+    <w:lsdException w:name="Grid Table 6 Colorful Accent 1" w:uiPriority="51"/>
+    <w:lsdException w:name="Grid Table 7 Colorful Accent 1" w:uiPriority="52"/>
+    <w:lsdException w:name="Grid Table 1 Light Accent 2" w:uiPriority="46"/>
+    <w:lsdException w:name="Grid Table 2 Accent 2" w:uiPriority="47"/>
+    <w:lsdException w:name="Grid Table 3 Accent 2" w:uiPriority="48"/>
+    <w:lsdException w:name="Grid Table 4 Accent 2" w:uiPriority="49"/>
+    <w:lsdException w:name="Grid Table 5 Dark Accent 2" w:uiPriority="50"/>
+    <w:lsdException w:name="Grid Table 6 Colorful Accent 2" w:uiPriority="51"/>
+    <w:lsdException w:name="Grid Table 7 Colorful Accent 2" w:uiPriority="52"/>
+    <w:lsdException w:name="Grid Table 1 Light Accent 3" w:uiPriority="46"/>
+    <w:lsdException w:name="Grid Table 2 Accent 3" w:uiPriority="47"/>
+    <w:lsdException w:name="Grid Table 3 Accent 3" w:uiPriority="48"/>
+    <w:lsdException w:name="Grid Table 4 Accent 3" w:uiPriority="49"/>
+    <w:lsdException w:name="Grid Table 5 Dark Accent 3" w:uiPriority="50"/>
+    <w:lsdException w:name="Grid Table 6 Colorful Accent 3" w:uiPriority="51"/>
+    <w:lsdException w:name="Grid Table 7 Colorful Accent 3" w:uiPriority="52"/>
+    <w:lsdException w:name="Grid Table 1 Light Accent 4" w:uiPriority="46"/>
+    <w:lsdException w:name="Grid Table 2 Accent 4" w:uiPriority="47"/>
+    <w:lsdException w:name="Grid Table 3 Accent 4" w:uiPriority="48"/>
+    <w:lsdException w:name="Grid Table 4 Accent 4" w:uiPriority="49"/>
+    <w:lsdException w:name="Grid Table 5 Dark Accent 4" w:uiPriority="50"/>
+    <w:lsdException w:name="Grid Table 6 Colorful Accent 4" w:uiPriority="51"/>
+    <w:lsdException w:name="Grid Table 7 Colorful Accent 4" w:uiPriority="52"/>
+    <w:lsdException w:name="Grid Table 1 Light Accent 5" w:uiPriority="46"/>
+    <w:lsdException w:name="Grid Table 2 Accent 5" w:uiPriority="47"/>
+    <w:lsdException w:name="Grid Table 3 Accent 5" w:uiPriority="48"/>
+    <w:lsdException w:name="Grid Table 4 Accent 5" w:uiPriority="49"/>
+    <w:lsdException w:name="Grid Table 5 Dark Accent 5" w:uiPriority="50"/>
+    <w:lsdException w:name="Grid Table 6 Colorful Accent 5" w:uiPriority="51"/>
+    <w:lsdException w:name="Grid Table 7 Colorful Accent 5" w:uiPriority="52"/>
+    <w:lsdException w:name="Grid Table 1 Light Accent 6" w:uiPriority="46"/>
+    <w:lsdException w:name="Grid Table 2 Accent 6" w:uiPriority="47"/>
+    <w:lsdException w:name="Grid Table 3 Accent 6" w:uiPriority="48"/>
+    <w:lsdException w:name="Grid Table 4 Accent 6" w:uiPriority="49"/>
+    <w:lsdException w:name="Grid Table 5 Dark Accent 6" w:uiPriority="50"/>
+    <w:lsdException w:name="Grid Table 6 Colorful Accent 6" w:uiPriority="51"/>
+    <w:lsdException w:name="Grid Table 7 Colorful Accent 6" w:uiPriority="52"/>
+    <w:lsdException w:name="List Table 1 Light" w:uiPriority="46"/>
+    <w:lsdException w:name="List Table 2" w:uiPriority="47"/>
+    <w:lsdException w:name="List Table 3" w:uiPriority="48"/>
+    <w:lsdException w:name="List Table 4" w:uiPriority="49"/>
+    <w:lsdException w:name="List Table 5 Dark" w:uiPriority="50"/>
+    <w:lsdException w:name="List Table 6 Colorful" w:uiPriority="51"/>
+    <w:lsdException w:name="List Table 7 Colorful" w:uiPriority="52"/>
+    <w:lsdException w:name="List Table 1 Light Accent 1" w:uiPriority="46"/>
+    <w:lsdException w:name="List Table 2 Accent 1" w:uiPriority="47"/>
+    <w:lsdException w:name="List Table 3 Accent 1" w:uiPriority="48"/>
+    <w:lsdException w:name="List Table 4 Accent 1" w:uiPriority="49"/>
+    <w:lsdException w:name="List Table 5 Dark Accent 1" w:uiPriority="50"/>
+    <w:lsdException w:name="List Table 6 Colorful Accent 1" w:uiPriority="51"/>
+    <w:lsdException w:name="List Table 7 Colorful Accent 1" w:uiPriority="52"/>
+    <w:lsdException w:name="List Table 1 Light Accent 2" w:uiPriority="46"/>
+    <w:lsdException w:name="List Table 2 Accent 2" w:uiPriority="47"/>
+    <w:lsdException w:name="List Table 3 Accent 2" w:uiPriority="48"/>
+    <w:lsdException w:name="List Table 4 Accent 2" w:uiPriority="49"/>
+    <w:lsdException w:name="List Table 5 Dark Accent 2" w:uiPriority="50"/>
+    <w:lsdException w:name="List Table 6 Colorful Accent 2" w:uiPriority="51"/>
+    <w:lsdException w:name="List Table 7 Colorful Accent 2" w:uiPriority="52"/>
+    <w:lsdException w:name="List Table 1 Light Accent 3" w:uiPriority="46"/>
+    <w:lsdException w:name="List Table 2 Accent 3" w:uiPriority="47"/>
+    <w:lsdException w:name="List Table 3 Accent 3" w:uiPriority="48"/>
+    <w:lsdException w:name="List Table 4 Accent 3" w:uiPriority="49"/>
+    <w:lsdException w:name="List Table 5 Dark Accent 3" w:uiPriority="50"/>
+    <w:lsdException w:name="List Table 6 Colorful Accent 3" w:uiPriority="51"/>
+    <w:lsdException w:name="List Table 7 Colorful Accent 3" w:uiPriority="52"/>
+    <w:lsdException w:name="List Table 1 Light Accent 4" w:uiPriority="46"/>
+    <w:lsdException w:name="List Table 2 Accent 4" w:uiPriority="47"/>
+    <w:lsdException w:name="List Table 3 Accent 4" w:uiPriority="48"/>
+    <w:lsdException w:name="List Table 4 Accent 4" w:uiPriority="49"/>
+    <w:lsdException w:name="List Table 5 Dark Accent 4" w:uiPriority="50"/>
+    <w:lsdException w:name="List Table 6 Colorful Accent 4" w:uiPriority="51"/>
+    <w:lsdException w:name="List Table 7 Colorful Accent 4" w:uiPriority="52"/>
+    <w:lsdException w:name="List Table 1 Light Accent 5" w:uiPriority="46"/>
+    <w:lsdException w:name="List Table 2 Accent 5" w:uiPriority="47"/>
+    <w:lsdException w:name="List Table 3 Accent 5" w:uiPriority="48"/>
+    <w:lsdException w:name="List Table 4 Accent 5" w:uiPriority="49"/>
+    <w:lsdException w:name="List Table 5 Dark Accent 5" w:uiPriority="50"/>
+    <w:lsdException w:name="List Table 6 Colorful Accent 5" w:uiPriority="51"/>
+    <w:lsdException w:name="List Table 7 Colorful Accent 5" w:uiPriority="52"/>
+    <w:lsdException w:name="List Table 1 Light Accent 6" w:uiPriority="46"/>
+    <w:lsdException w:name="List Table 2 Accent 6" w:uiPriority="47"/>
+    <w:lsdException w:name="List Table 3 Accent 6" w:uiPriority="48"/>
+    <w:lsdException w:name="List Table 4 Accent 6" w:uiPriority="49"/>
+    <w:lsdException w:name="List Table 5 Dark Accent 6" w:uiPriority="50"/>
+    <w:lsdException w:name="List Table 6 Colorful Accent 6" w:uiPriority="51"/>
+    <w:lsdException w:name="List Table 7 Colorful Accent 6" w:uiPriority="52"/>
   </w:latentStyles>
   <w:style w:type="paragraph" w:default="1" w:styleId="Normal">
     <w:name w:val="Normal"/>
@@ -2143,7 +3629,6 @@
     <w:uiPriority w:val="99"/>
     <w:semiHidden/>
     <w:unhideWhenUsed/>
-    <w:qFormat/>
     <w:tblPr>
       <w:tblInd w:w="0" w:type="dxa"/>
       <w:tblCellMar>
@@ -2509,7 +3994,7 @@
 </file>
 
 <file path=customXml/itemProps1.xml><?xml version="1.0" encoding="utf-8"?>
-<ds:datastoreItem xmlns:ds="http://schemas.openxmlformats.org/officeDocument/2006/customXml" ds:itemID="{3709390B-E7D6-449D-B2FB-49F0E643C84F}">
+<ds:datastoreItem xmlns:ds="http://schemas.openxmlformats.org/officeDocument/2006/customXml" ds:itemID="{0F47B866-8A5A-4D48-BD12-B69A13D6C11A}">
   <ds:schemaRefs>
     <ds:schemaRef ds:uri="http://schemas.openxmlformats.org/officeDocument/2006/bibliography"/>
   </ds:schemaRefs>

</xml_diff>